<commit_message>
Fixed NOR element, change lab1 report
</commit_message>
<xml_diff>
--- a/lab1.docx
+++ b/lab1.docx
@@ -156,16 +156,7 @@
           <w:sz w:val="32"/>
           <w:szCs w:val="32"/>
         </w:rPr>
-        <w:t xml:space="preserve">Лабораторная работа № </w:t>
-      </w:r>
-      <w:r>
-        <w:rPr>
-          <w:rFonts w:ascii="Times New Roman" w:hAnsi="Times New Roman" w:cs="Times New Roman"/>
-          <w:b/>
-          <w:sz w:val="32"/>
-          <w:szCs w:val="32"/>
-        </w:rPr>
-        <w:t>1</w:t>
+        <w:t>Лабораторная работа № 1</w:t>
       </w:r>
     </w:p>
     <w:p>
@@ -554,6 +545,26 @@
         </w:rPr>
         <w:t>2017</w:t>
       </w:r>
+    </w:p>
+    <w:p>
+      <w:pPr>
+        <w:jc w:val="center"/>
+        <w:rPr>
+          <w:rFonts w:ascii="Times New Roman" w:hAnsi="Times New Roman" w:cs="Times New Roman"/>
+          <w:sz w:val="28"/>
+          <w:szCs w:val="28"/>
+        </w:rPr>
+      </w:pPr>
+    </w:p>
+    <w:p>
+      <w:pPr>
+        <w:jc w:val="center"/>
+        <w:rPr>
+          <w:rFonts w:ascii="Times New Roman" w:hAnsi="Times New Roman" w:cs="Times New Roman"/>
+          <w:sz w:val="28"/>
+          <w:szCs w:val="28"/>
+        </w:rPr>
+      </w:pPr>
     </w:p>
     <w:p>
       <w:pPr>
@@ -767,6 +778,7 @@
     <w:p>
       <w:pPr>
         <w:pStyle w:val="2"/>
+        <w:jc w:val="center"/>
         <w:rPr>
           <w:rFonts w:ascii="Times New Roman" w:hAnsi="Times New Roman" w:cs="Times New Roman"/>
         </w:rPr>
@@ -794,11 +806,6 @@
     <w:p>
       <w:pPr>
         <w:pStyle w:val="2"/>
-        <w:rPr>
-          <w:rFonts w:ascii="Times New Roman" w:hAnsi="Times New Roman" w:cs="Times New Roman"/>
-        </w:rPr>
-      </w:pPr>
-      <w:r>
         <w:rPr>
           <w:rFonts w:ascii="Times New Roman" w:hAnsi="Times New Roman" w:cs="Times New Roman"/>
           <w:noProof/>
@@ -806,10 +813,28 @@
           <w:szCs w:val="24"/>
           <w:lang w:eastAsia="ru-RU"/>
         </w:rPr>
+      </w:pPr>
+    </w:p>
+    <w:p>
+      <w:pPr>
+        <w:pStyle w:val="2"/>
+        <w:jc w:val="center"/>
+        <w:rPr>
+          <w:rFonts w:ascii="Times New Roman" w:hAnsi="Times New Roman" w:cs="Times New Roman"/>
+        </w:rPr>
+      </w:pPr>
+      <w:r>
+        <w:rPr>
+          <w:rFonts w:ascii="Times New Roman" w:hAnsi="Times New Roman" w:cs="Times New Roman"/>
+          <w:noProof/>
+          <w:sz w:val="24"/>
+          <w:szCs w:val="24"/>
+          <w:lang w:eastAsia="ru-RU"/>
+        </w:rPr>
         <w:drawing>
           <wp:inline distT="0" distB="0" distL="0" distR="0">
-            <wp:extent cx="5934075" cy="5162550"/>
-            <wp:effectExtent l="0" t="0" r="9525" b="0"/>
+            <wp:extent cx="4292221" cy="3029805"/>
+            <wp:effectExtent l="0" t="0" r="0" b="0"/>
             <wp:docPr id="2" name="Рисунок 2" descr="C:\Users\treti\AppData\Local\Microsoft\Windows\INetCache\Content.Word\and.png"/>
             <wp:cNvGraphicFramePr>
               <a:graphicFrameLocks xmlns:a="http://schemas.openxmlformats.org/drawingml/2006/main" noChangeAspect="1"/>
@@ -823,7 +848,7 @@
                       <a:picLocks noChangeAspect="1" noChangeArrowheads="1"/>
                     </pic:cNvPicPr>
                   </pic:nvPicPr>
-                  <pic:blipFill>
+                  <pic:blipFill rotWithShape="1">
                     <a:blip r:embed="rId5">
                       <a:extLst>
                         <a:ext uri="{28A0092B-C50C-407E-A947-70E740481C1C}">
@@ -831,15 +856,13 @@
                         </a:ext>
                       </a:extLst>
                     </a:blip>
-                    <a:srcRect/>
-                    <a:stretch>
-                      <a:fillRect/>
-                    </a:stretch>
+                    <a:srcRect t="8498" b="10364"/>
+                    <a:stretch/>
                   </pic:blipFill>
                   <pic:spPr bwMode="auto">
                     <a:xfrm>
                       <a:off x="0" y="0"/>
-                      <a:ext cx="5934075" cy="5162550"/>
+                      <a:ext cx="4306865" cy="3040142"/>
                     </a:xfrm>
                     <a:prstGeom prst="rect">
                       <a:avLst/>
@@ -848,6 +871,11 @@
                     <a:ln>
                       <a:noFill/>
                     </a:ln>
+                    <a:extLst>
+                      <a:ext uri="{53640926-AAD7-44D8-BBD7-CCE9431645EC}">
+                        <a14:shadowObscured xmlns:a14="http://schemas.microsoft.com/office/drawing/2010/main"/>
+                      </a:ext>
+                    </a:extLst>
                   </pic:spPr>
                 </pic:pic>
               </a:graphicData>
@@ -859,83 +887,117 @@
     <w:p>
       <w:pPr>
         <w:pStyle w:val="a7"/>
-      </w:pPr>
-    </w:p>
-    <w:p>
-      <w:r>
+        <w:rPr>
+          <w:rFonts w:ascii="Times New Roman" w:hAnsi="Times New Roman" w:cs="Times New Roman"/>
+        </w:rPr>
+      </w:pPr>
+    </w:p>
+    <w:p>
+      <w:pPr>
+        <w:rPr>
+          <w:rFonts w:ascii="Times New Roman" w:hAnsi="Times New Roman" w:cs="Times New Roman"/>
+        </w:rPr>
+      </w:pPr>
+      <w:r>
+        <w:rPr>
+          <w:rFonts w:ascii="Times New Roman" w:hAnsi="Times New Roman" w:cs="Times New Roman"/>
+        </w:rPr>
         <w:t xml:space="preserve">Схема элемента </w:t>
       </w:r>
       <w:proofErr w:type="gramStart"/>
       <w:r>
+        <w:rPr>
+          <w:rFonts w:ascii="Times New Roman" w:hAnsi="Times New Roman" w:cs="Times New Roman"/>
+        </w:rPr>
         <w:t>И</w:t>
       </w:r>
       <w:proofErr w:type="gramEnd"/>
       <w:r>
+        <w:rPr>
+          <w:rFonts w:ascii="Times New Roman" w:hAnsi="Times New Roman" w:cs="Times New Roman"/>
+        </w:rPr>
         <w:t xml:space="preserve"> построена на </w:t>
       </w:r>
       <w:proofErr w:type="spellStart"/>
       <w:r>
         <w:rPr>
+          <w:rFonts w:ascii="Times New Roman" w:hAnsi="Times New Roman" w:cs="Times New Roman"/>
           <w:lang w:val="en-US"/>
         </w:rPr>
         <w:t>pmos</w:t>
       </w:r>
       <w:proofErr w:type="spellEnd"/>
       <w:r>
-        <w:t xml:space="preserve"> </w:t>
-      </w:r>
-      <w:r>
-        <w:t xml:space="preserve">и </w:t>
+        <w:rPr>
+          <w:rFonts w:ascii="Times New Roman" w:hAnsi="Times New Roman" w:cs="Times New Roman"/>
+        </w:rPr>
+        <w:t xml:space="preserve"> и </w:t>
       </w:r>
       <w:proofErr w:type="spellStart"/>
       <w:r>
         <w:rPr>
+          <w:rFonts w:ascii="Times New Roman" w:hAnsi="Times New Roman" w:cs="Times New Roman"/>
           <w:lang w:val="en-US"/>
         </w:rPr>
         <w:t>nmos</w:t>
       </w:r>
       <w:proofErr w:type="spellEnd"/>
       <w:r>
-        <w:t xml:space="preserve"> </w:t>
-      </w:r>
-      <w:r>
-        <w:t>транзисторах, путем добавления к схеме элемента И-НЕ элемента НЕ.</w:t>
-      </w:r>
-    </w:p>
-    <w:p/>
-    <w:p/>
-    <w:p/>
-    <w:p>
-      <w:pPr>
-        <w:pStyle w:val="Standard"/>
-      </w:pPr>
-    </w:p>
-    <w:p>
-      <w:pPr>
-        <w:pStyle w:val="Standard"/>
-      </w:pPr>
-      <w:r>
+        <w:rPr>
+          <w:rFonts w:ascii="Times New Roman" w:hAnsi="Times New Roman" w:cs="Times New Roman"/>
+        </w:rPr>
+        <w:t xml:space="preserve"> транзисторах, путем добавления к схеме элемента И-НЕ элемента НЕ.</w:t>
+      </w:r>
+    </w:p>
+    <w:p>
+      <w:pPr>
+        <w:pStyle w:val="Standard"/>
+        <w:rPr>
+          <w:rFonts w:ascii="Times New Roman" w:hAnsi="Times New Roman" w:cs="Times New Roman"/>
+        </w:rPr>
+      </w:pPr>
+    </w:p>
+    <w:p>
+      <w:pPr>
+        <w:pStyle w:val="Standard"/>
+        <w:jc w:val="center"/>
+        <w:rPr>
+          <w:rFonts w:ascii="Times New Roman" w:hAnsi="Times New Roman" w:cs="Times New Roman"/>
+        </w:rPr>
+      </w:pPr>
+      <w:r>
+        <w:rPr>
+          <w:rFonts w:ascii="Times New Roman" w:hAnsi="Times New Roman" w:cs="Times New Roman"/>
+        </w:rPr>
         <w:t>Моделирование работы вентиля без нагрузки:</w:t>
       </w:r>
     </w:p>
     <w:p>
       <w:pPr>
         <w:pStyle w:val="Standard"/>
-      </w:pPr>
-    </w:p>
-    <w:p>
-      <w:pPr>
-        <w:pStyle w:val="Standard"/>
-      </w:pPr>
-      <w:r>
-        <w:rPr>
+        <w:rPr>
+          <w:rFonts w:ascii="Times New Roman" w:hAnsi="Times New Roman" w:cs="Times New Roman"/>
+        </w:rPr>
+      </w:pPr>
+    </w:p>
+    <w:p>
+      <w:pPr>
+        <w:pStyle w:val="Standard"/>
+        <w:jc w:val="center"/>
+        <w:rPr>
+          <w:rFonts w:ascii="Times New Roman" w:hAnsi="Times New Roman" w:cs="Times New Roman"/>
+        </w:rPr>
+      </w:pPr>
+      <w:r>
+        <w:rPr>
+          <w:rFonts w:ascii="Times New Roman" w:hAnsi="Times New Roman" w:cs="Times New Roman"/>
           <w:noProof/>
-          <w:lang w:eastAsia="ru-RU"/>
+          <w:lang w:eastAsia="ru-RU" w:bidi="ar-SA"/>
         </w:rPr>
         <w:drawing>
           <wp:inline distT="0" distB="0" distL="0" distR="0" wp14:anchorId="45A40259" wp14:editId="0AD78392">
-            <wp:extent cx="5940425" cy="2474595"/>
-            <wp:effectExtent l="0" t="0" r="3175" b="1905"/>
+            <wp:extent cx="4947110" cy="2060811"/>
+            <wp:effectExtent l="0" t="0" r="6350" b="0"/>
             <wp:docPr id="8" name="Рисунок 8"/>
             <wp:cNvGraphicFramePr>
               <a:graphicFrameLocks xmlns:a="http://schemas.openxmlformats.org/drawingml/2006/main" noChangeAspect="1"/>
@@ -956,7 +1018,7 @@
                   <pic:spPr>
                     <a:xfrm>
                       <a:off x="0" y="0"/>
-                      <a:ext cx="5940425" cy="2474595"/>
+                      <a:ext cx="4960996" cy="2066596"/>
                     </a:xfrm>
                     <a:prstGeom prst="rect">
                       <a:avLst/>
@@ -972,34 +1034,70 @@
     <w:p>
       <w:pPr>
         <w:pStyle w:val="Standard"/>
-      </w:pPr>
-    </w:p>
-    <w:p>
-      <w:pPr>
-        <w:pStyle w:val="Standard"/>
-      </w:pPr>
-      <w:r>
+        <w:rPr>
+          <w:rFonts w:ascii="Times New Roman" w:hAnsi="Times New Roman" w:cs="Times New Roman"/>
+        </w:rPr>
+      </w:pPr>
+    </w:p>
+    <w:p>
+      <w:pPr>
+        <w:pStyle w:val="Standard"/>
+        <w:rPr>
+          <w:rFonts w:ascii="Times New Roman" w:hAnsi="Times New Roman" w:cs="Times New Roman"/>
+        </w:rPr>
+      </w:pPr>
+    </w:p>
+    <w:p>
+      <w:pPr>
+        <w:pStyle w:val="Standard"/>
+        <w:rPr>
+          <w:rFonts w:ascii="Times New Roman" w:hAnsi="Times New Roman" w:cs="Times New Roman"/>
+        </w:rPr>
+      </w:pPr>
+    </w:p>
+    <w:p>
+      <w:pPr>
+        <w:pStyle w:val="Standard"/>
+        <w:jc w:val="center"/>
+        <w:rPr>
+          <w:rFonts w:ascii="Times New Roman" w:hAnsi="Times New Roman" w:cs="Times New Roman"/>
+        </w:rPr>
+      </w:pPr>
+      <w:r>
+        <w:rPr>
+          <w:rFonts w:ascii="Times New Roman" w:hAnsi="Times New Roman" w:cs="Times New Roman"/>
+        </w:rPr>
+        <w:lastRenderedPageBreak/>
         <w:t>Определение задержки схемы без нагрузки:</w:t>
       </w:r>
     </w:p>
     <w:p>
       <w:pPr>
         <w:pStyle w:val="Standard"/>
-      </w:pPr>
-    </w:p>
-    <w:p>
-      <w:pPr>
-        <w:pStyle w:val="Standard"/>
-      </w:pPr>
-      <w:r>
-        <w:rPr>
+        <w:jc w:val="center"/>
+        <w:rPr>
+          <w:rFonts w:ascii="Times New Roman" w:hAnsi="Times New Roman" w:cs="Times New Roman"/>
+        </w:rPr>
+      </w:pPr>
+    </w:p>
+    <w:p>
+      <w:pPr>
+        <w:pStyle w:val="Standard"/>
+        <w:jc w:val="center"/>
+        <w:rPr>
+          <w:rFonts w:ascii="Times New Roman" w:hAnsi="Times New Roman" w:cs="Times New Roman"/>
+        </w:rPr>
+      </w:pPr>
+      <w:r>
+        <w:rPr>
+          <w:rFonts w:ascii="Times New Roman" w:hAnsi="Times New Roman" w:cs="Times New Roman"/>
           <w:noProof/>
-          <w:lang w:eastAsia="ru-RU"/>
+          <w:lang w:eastAsia="ru-RU" w:bidi="ar-SA"/>
         </w:rPr>
         <w:drawing>
           <wp:inline distT="0" distB="0" distL="0" distR="0" wp14:anchorId="51FD93F1" wp14:editId="6FC460F8">
-            <wp:extent cx="5940425" cy="2625725"/>
-            <wp:effectExtent l="0" t="0" r="3175" b="3175"/>
+            <wp:extent cx="4844955" cy="2141517"/>
+            <wp:effectExtent l="0" t="0" r="0" b="0"/>
             <wp:docPr id="9" name="Рисунок 9"/>
             <wp:cNvGraphicFramePr>
               <a:graphicFrameLocks xmlns:a="http://schemas.openxmlformats.org/drawingml/2006/main" noChangeAspect="1"/>
@@ -1020,7 +1118,7 @@
                   <pic:spPr>
                     <a:xfrm>
                       <a:off x="0" y="0"/>
-                      <a:ext cx="5940425" cy="2625725"/>
+                      <a:ext cx="4860310" cy="2148304"/>
                     </a:xfrm>
                     <a:prstGeom prst="rect">
                       <a:avLst/>
@@ -1036,136 +1134,108 @@
     <w:p>
       <w:pPr>
         <w:pStyle w:val="Standard"/>
-      </w:pPr>
-    </w:p>
-    <w:p>
-      <w:pPr>
-        <w:pStyle w:val="Standard"/>
-      </w:pPr>
-      <w:r>
+        <w:jc w:val="center"/>
+        <w:rPr>
+          <w:rFonts w:ascii="Times New Roman" w:hAnsi="Times New Roman" w:cs="Times New Roman"/>
+        </w:rPr>
+      </w:pPr>
+    </w:p>
+    <w:p>
+      <w:pPr>
+        <w:pStyle w:val="Standard"/>
+        <w:rPr>
+          <w:rFonts w:ascii="Times New Roman" w:hAnsi="Times New Roman" w:cs="Times New Roman"/>
+        </w:rPr>
+      </w:pPr>
+      <w:r>
+        <w:rPr>
+          <w:rFonts w:ascii="Times New Roman" w:hAnsi="Times New Roman" w:cs="Times New Roman"/>
+        </w:rPr>
         <w:t>Из графика ви</w:t>
       </w:r>
       <w:r>
-        <w:t>дно, что задержка составляет ~12</w:t>
-      </w:r>
-      <w:r>
+        <w:rPr>
+          <w:rFonts w:ascii="Times New Roman" w:hAnsi="Times New Roman" w:cs="Times New Roman"/>
+        </w:rPr>
+        <w:t>дно, что задержка составляет ~</w:t>
+      </w:r>
+      <w:r>
+        <w:rPr>
+          <w:rFonts w:ascii="Times New Roman" w:hAnsi="Times New Roman" w:cs="Times New Roman"/>
+        </w:rPr>
+        <w:t>20</w:t>
+      </w:r>
+      <w:r>
+        <w:rPr>
+          <w:rFonts w:ascii="Times New Roman" w:hAnsi="Times New Roman" w:cs="Times New Roman"/>
+        </w:rPr>
         <w:t>ps.</w:t>
       </w:r>
     </w:p>
     <w:p>
       <w:pPr>
         <w:pStyle w:val="Standard"/>
-      </w:pPr>
-    </w:p>
-    <w:p>
-      <w:pPr>
-        <w:pStyle w:val="Standard"/>
-      </w:pPr>
-    </w:p>
-    <w:p>
-      <w:pPr>
-        <w:pStyle w:val="Standard"/>
-      </w:pPr>
-    </w:p>
-    <w:p>
-      <w:pPr>
-        <w:pStyle w:val="Standard"/>
-      </w:pPr>
-    </w:p>
-    <w:p>
-      <w:pPr>
-        <w:pStyle w:val="Standard"/>
-      </w:pPr>
-    </w:p>
-    <w:p>
-      <w:pPr>
-        <w:pStyle w:val="Standard"/>
-      </w:pPr>
-    </w:p>
-    <w:p>
-      <w:pPr>
-        <w:pStyle w:val="Standard"/>
-      </w:pPr>
-    </w:p>
-    <w:p>
-      <w:pPr>
-        <w:pStyle w:val="Standard"/>
-      </w:pPr>
-    </w:p>
-    <w:p>
-      <w:pPr>
-        <w:pStyle w:val="Standard"/>
-      </w:pPr>
-    </w:p>
-    <w:p>
-      <w:pPr>
-        <w:pStyle w:val="Standard"/>
-      </w:pPr>
-    </w:p>
-    <w:p>
-      <w:pPr>
-        <w:pStyle w:val="Standard"/>
-      </w:pPr>
-    </w:p>
-    <w:p>
-      <w:pPr>
-        <w:pStyle w:val="Standard"/>
-      </w:pPr>
-    </w:p>
-    <w:p>
-      <w:pPr>
-        <w:pStyle w:val="Standard"/>
-      </w:pPr>
-    </w:p>
-    <w:p>
-      <w:pPr>
-        <w:pStyle w:val="Standard"/>
-      </w:pPr>
-    </w:p>
-    <w:p>
-      <w:pPr>
-        <w:pStyle w:val="Standard"/>
-      </w:pPr>
-    </w:p>
-    <w:p>
-      <w:pPr>
-        <w:pStyle w:val="Standard"/>
-      </w:pPr>
-    </w:p>
-    <w:p>
-      <w:pPr>
-        <w:pStyle w:val="Standard"/>
-      </w:pPr>
-      <w:r>
+        <w:rPr>
+          <w:rFonts w:ascii="Times New Roman" w:hAnsi="Times New Roman" w:cs="Times New Roman"/>
+        </w:rPr>
+      </w:pPr>
+    </w:p>
+    <w:p>
+      <w:pPr>
+        <w:pStyle w:val="Standard"/>
+        <w:rPr>
+          <w:rFonts w:ascii="Times New Roman" w:hAnsi="Times New Roman" w:cs="Times New Roman"/>
+        </w:rPr>
+      </w:pPr>
+      <w:r>
+        <w:rPr>
+          <w:rFonts w:ascii="Times New Roman" w:hAnsi="Times New Roman" w:cs="Times New Roman"/>
+        </w:rPr>
         <w:t>Нагрузка: конденсатор 100f и резистор 100K.</w:t>
       </w:r>
     </w:p>
     <w:p>
       <w:pPr>
         <w:pStyle w:val="Standard"/>
-      </w:pPr>
-      <w:r>
+        <w:jc w:val="center"/>
+        <w:rPr>
+          <w:rFonts w:ascii="Times New Roman" w:hAnsi="Times New Roman" w:cs="Times New Roman"/>
+        </w:rPr>
+      </w:pPr>
+      <w:r>
+        <w:rPr>
+          <w:rFonts w:ascii="Times New Roman" w:hAnsi="Times New Roman" w:cs="Times New Roman"/>
+        </w:rPr>
         <w:t>Моделирование работы одного вентиля AND с нагрузкой:</w:t>
       </w:r>
     </w:p>
     <w:p>
       <w:pPr>
         <w:pStyle w:val="Standard"/>
-      </w:pPr>
-    </w:p>
-    <w:p>
-      <w:pPr>
-        <w:pStyle w:val="Standard"/>
-      </w:pPr>
-      <w:r>
-        <w:rPr>
+        <w:jc w:val="center"/>
+        <w:rPr>
+          <w:rFonts w:ascii="Times New Roman" w:hAnsi="Times New Roman" w:cs="Times New Roman"/>
+        </w:rPr>
+      </w:pPr>
+    </w:p>
+    <w:p>
+      <w:pPr>
+        <w:pStyle w:val="Standard"/>
+        <w:jc w:val="center"/>
+        <w:rPr>
+          <w:rFonts w:ascii="Times New Roman" w:hAnsi="Times New Roman" w:cs="Times New Roman"/>
+        </w:rPr>
+      </w:pPr>
+      <w:r>
+        <w:rPr>
+          <w:rFonts w:ascii="Times New Roman" w:hAnsi="Times New Roman" w:cs="Times New Roman"/>
           <w:noProof/>
           <w:lang w:eastAsia="ru-RU" w:bidi="ar-SA"/>
         </w:rPr>
         <w:drawing>
           <wp:inline distT="0" distB="0" distL="0" distR="0" wp14:anchorId="55BCEEF7" wp14:editId="4C2856DE">
-            <wp:extent cx="5940425" cy="2474663"/>
-            <wp:effectExtent l="0" t="0" r="3175" b="1905"/>
+            <wp:extent cx="4899546" cy="2041053"/>
+            <wp:effectExtent l="0" t="0" r="0" b="0"/>
             <wp:docPr id="16" name="Рисунок 16"/>
             <wp:cNvGraphicFramePr>
               <a:graphicFrameLocks xmlns:a="http://schemas.openxmlformats.org/drawingml/2006/main" noChangeAspect="1"/>
@@ -1186,7 +1256,7 @@
                   <pic:spPr>
                     <a:xfrm>
                       <a:off x="0" y="0"/>
-                      <a:ext cx="5940425" cy="2474663"/>
+                      <a:ext cx="5001568" cy="2083553"/>
                     </a:xfrm>
                     <a:prstGeom prst="rect">
                       <a:avLst/>
@@ -1202,34 +1272,53 @@
     <w:p>
       <w:pPr>
         <w:pStyle w:val="Standard"/>
-      </w:pPr>
-    </w:p>
-    <w:p>
-      <w:pPr>
-        <w:pStyle w:val="Standard"/>
-      </w:pPr>
-      <w:r>
+        <w:rPr>
+          <w:rFonts w:ascii="Times New Roman" w:hAnsi="Times New Roman" w:cs="Times New Roman"/>
+        </w:rPr>
+      </w:pPr>
+    </w:p>
+    <w:p>
+      <w:pPr>
+        <w:pStyle w:val="Standard"/>
+        <w:jc w:val="center"/>
+        <w:rPr>
+          <w:rFonts w:ascii="Times New Roman" w:hAnsi="Times New Roman" w:cs="Times New Roman"/>
+        </w:rPr>
+      </w:pPr>
+      <w:r>
+        <w:rPr>
+          <w:rFonts w:ascii="Times New Roman" w:hAnsi="Times New Roman" w:cs="Times New Roman"/>
+        </w:rPr>
         <w:t>Определение задержки сигнала через схему с нагрузкой:</w:t>
       </w:r>
     </w:p>
     <w:p>
       <w:pPr>
         <w:pStyle w:val="Standard"/>
-      </w:pPr>
-    </w:p>
-    <w:p>
-      <w:pPr>
-        <w:pStyle w:val="Standard"/>
-      </w:pPr>
-      <w:r>
-        <w:rPr>
+        <w:jc w:val="center"/>
+        <w:rPr>
+          <w:rFonts w:ascii="Times New Roman" w:hAnsi="Times New Roman" w:cs="Times New Roman"/>
+        </w:rPr>
+      </w:pPr>
+    </w:p>
+    <w:p>
+      <w:pPr>
+        <w:pStyle w:val="Standard"/>
+        <w:jc w:val="center"/>
+        <w:rPr>
+          <w:rFonts w:ascii="Times New Roman" w:hAnsi="Times New Roman" w:cs="Times New Roman"/>
+        </w:rPr>
+      </w:pPr>
+      <w:r>
+        <w:rPr>
+          <w:rFonts w:ascii="Times New Roman" w:hAnsi="Times New Roman" w:cs="Times New Roman"/>
           <w:noProof/>
-          <w:lang w:eastAsia="ru-RU"/>
+          <w:lang w:eastAsia="ru-RU" w:bidi="ar-SA"/>
         </w:rPr>
         <w:drawing>
           <wp:inline distT="0" distB="0" distL="0" distR="0" wp14:anchorId="2134F2C3" wp14:editId="43E281C3">
-            <wp:extent cx="5940425" cy="2474595"/>
-            <wp:effectExtent l="0" t="0" r="3175" b="1905"/>
+            <wp:extent cx="4844415" cy="2018031"/>
+            <wp:effectExtent l="0" t="0" r="0" b="1270"/>
             <wp:docPr id="7" name="Рисунок 7"/>
             <wp:cNvGraphicFramePr>
               <a:graphicFrameLocks xmlns:a="http://schemas.openxmlformats.org/drawingml/2006/main" noChangeAspect="1"/>
@@ -1250,7 +1339,7 @@
                   <pic:spPr>
                     <a:xfrm>
                       <a:off x="0" y="0"/>
-                      <a:ext cx="5940425" cy="2474595"/>
+                      <a:ext cx="4884814" cy="2034860"/>
                     </a:xfrm>
                     <a:prstGeom prst="rect">
                       <a:avLst/>
@@ -1266,88 +1355,176 @@
     <w:p>
       <w:pPr>
         <w:pStyle w:val="Standard"/>
-      </w:pPr>
-    </w:p>
-    <w:p>
-      <w:pPr>
-        <w:pStyle w:val="Standard"/>
-      </w:pPr>
-      <w:r>
-        <w:t>Из графика видно, что задержка составляет ~0.5ns.</w:t>
-      </w:r>
-    </w:p>
-    <w:p>
-      <w:pPr>
-        <w:pStyle w:val="Standard"/>
+        <w:rPr>
+          <w:rFonts w:ascii="Times New Roman" w:hAnsi="Times New Roman" w:cs="Times New Roman"/>
+        </w:rPr>
+      </w:pPr>
+    </w:p>
+    <w:p>
+      <w:pPr>
+        <w:pStyle w:val="Standard"/>
+        <w:jc w:val="center"/>
+        <w:rPr>
+          <w:rFonts w:ascii="Times New Roman" w:hAnsi="Times New Roman" w:cs="Times New Roman"/>
+        </w:rPr>
+      </w:pPr>
+      <w:r>
+        <w:rPr>
+          <w:rFonts w:ascii="Times New Roman" w:hAnsi="Times New Roman" w:cs="Times New Roman"/>
+        </w:rPr>
+        <w:t>Из графика вид</w:t>
+      </w:r>
+      <w:r>
+        <w:rPr>
+          <w:rFonts w:ascii="Times New Roman" w:hAnsi="Times New Roman" w:cs="Times New Roman"/>
+        </w:rPr>
+        <w:t>но, что задержка составляет ~0.38</w:t>
+      </w:r>
+      <w:r>
+        <w:rPr>
+          <w:rFonts w:ascii="Times New Roman" w:hAnsi="Times New Roman" w:cs="Times New Roman"/>
+        </w:rPr>
+        <w:t>ns.</w:t>
+      </w:r>
+    </w:p>
+    <w:p>
+      <w:pPr>
+        <w:pStyle w:val="Standard"/>
+        <w:rPr>
+          <w:rFonts w:ascii="Times New Roman" w:hAnsi="Times New Roman" w:cs="Times New Roman"/>
+        </w:rPr>
       </w:pPr>
     </w:p>
     <w:p>
       <w:pPr>
         <w:pStyle w:val="Standard"/>
         <w:jc w:val="both"/>
-      </w:pPr>
-      <w:r>
+        <w:rPr>
+          <w:rFonts w:ascii="Times New Roman" w:hAnsi="Times New Roman" w:cs="Times New Roman"/>
+        </w:rPr>
+      </w:pPr>
+      <w:r>
+        <w:rPr>
+          <w:rFonts w:ascii="Times New Roman" w:hAnsi="Times New Roman" w:cs="Times New Roman"/>
+          <w:b/>
+        </w:rPr>
+        <w:t>Вывод:</w:t>
+      </w:r>
+      <w:r>
+        <w:rPr>
+          <w:rFonts w:ascii="Times New Roman" w:hAnsi="Times New Roman" w:cs="Times New Roman"/>
+        </w:rPr>
+        <w:t xml:space="preserve"> </w:t>
+      </w:r>
+      <w:r>
+        <w:rPr>
+          <w:rFonts w:ascii="Times New Roman" w:hAnsi="Times New Roman" w:cs="Times New Roman"/>
+        </w:rPr>
         <w:t xml:space="preserve">Временная </w:t>
       </w:r>
       <w:proofErr w:type="spellStart"/>
       <w:r>
+        <w:rPr>
+          <w:rFonts w:ascii="Times New Roman" w:hAnsi="Times New Roman" w:cs="Times New Roman"/>
+        </w:rPr>
         <w:t>диаграма</w:t>
       </w:r>
       <w:proofErr w:type="spellEnd"/>
       <w:r>
-        <w:t xml:space="preserve"> с очевидной ясностью свидетельствует о верной реализации вентиля: высокому напряжению только двух входов соответствует высокое напряжение на выходе вентиля с учётом позитивного кодирования. При изменении состояния наблюдаются скачки напряжения, которые являются следствием переходных процессов.   </w:t>
-      </w:r>
-    </w:p>
-    <w:p>
-      <w:pPr>
-        <w:pStyle w:val="Standard"/>
-        <w:jc w:val="both"/>
-      </w:pPr>
-      <w:r>
+        <w:rPr>
+          <w:rFonts w:ascii="Times New Roman" w:hAnsi="Times New Roman" w:cs="Times New Roman"/>
+        </w:rPr>
+        <w:t xml:space="preserve"> с очевидной ясностью свидетельствует о верной реализации вентиля: высокому напряжению только двух входов соответствует высокое напряжение на выходе вентиля с учётом позитивного кодирования. При изменении состояния наблюдаются скачки напряжения, которые являются следствием переходных процессов.</w:t>
+      </w:r>
+      <w:r>
+        <w:rPr>
+          <w:rFonts w:ascii="Times New Roman" w:hAnsi="Times New Roman" w:cs="Times New Roman"/>
+        </w:rPr>
+        <w:t xml:space="preserve"> </w:t>
+      </w:r>
+      <w:r>
+        <w:rPr>
+          <w:rFonts w:ascii="Times New Roman" w:hAnsi="Times New Roman" w:cs="Times New Roman"/>
+        </w:rPr>
         <w:t xml:space="preserve">Нагрузка предаёт сигналу близкий к пилообразному вид вследствие повышения сопротивления на выходе </w:t>
       </w:r>
       <w:proofErr w:type="gramStart"/>
       <w:r>
+        <w:rPr>
+          <w:rFonts w:ascii="Times New Roman" w:hAnsi="Times New Roman" w:cs="Times New Roman"/>
+        </w:rPr>
         <w:t>элемента ;</w:t>
       </w:r>
       <w:proofErr w:type="gramEnd"/>
       <w:r>
+        <w:rPr>
+          <w:rFonts w:ascii="Times New Roman" w:hAnsi="Times New Roman" w:cs="Times New Roman"/>
+        </w:rPr>
         <w:t xml:space="preserve"> задержка сигнала в таком случае выше задержки схемы без</w:t>
       </w:r>
       <w:r>
-        <w:t xml:space="preserve"> нагрузки в ~24 раз ( 0.5ns / 12</w:t>
-      </w:r>
-      <w:r>
+        <w:rPr>
+          <w:rFonts w:ascii="Times New Roman" w:hAnsi="Times New Roman" w:cs="Times New Roman"/>
+        </w:rPr>
+        <w:t xml:space="preserve"> нагрузки в ~19 раз ( 380</w:t>
+      </w:r>
+      <w:r>
+        <w:rPr>
+          <w:rFonts w:ascii="Times New Roman" w:hAnsi="Times New Roman" w:cs="Times New Roman"/>
+          <w:lang w:val="en-US"/>
+        </w:rPr>
+        <w:t>p</w:t>
+      </w:r>
+      <w:r>
+        <w:rPr>
+          <w:rFonts w:ascii="Times New Roman" w:hAnsi="Times New Roman" w:cs="Times New Roman"/>
+        </w:rPr>
+        <w:t>s / 20</w:t>
+      </w:r>
+      <w:r>
+        <w:rPr>
+          <w:rFonts w:ascii="Times New Roman" w:hAnsi="Times New Roman" w:cs="Times New Roman"/>
+        </w:rPr>
         <w:t xml:space="preserve">ps ).  </w:t>
       </w:r>
     </w:p>
-    <w:p/>
-    <w:p/>
     <w:p>
       <w:pPr>
         <w:pStyle w:val="2"/>
-        <w:rPr>
-          <w:rFonts w:ascii="Times New Roman" w:hAnsi="Times New Roman" w:cs="Times New Roman"/>
-        </w:rPr>
-      </w:pPr>
-      <w:r>
-        <w:rPr>
-          <w:rFonts w:ascii="Times New Roman" w:hAnsi="Times New Roman" w:cs="Times New Roman"/>
-        </w:rPr>
+        <w:jc w:val="center"/>
+        <w:rPr>
+          <w:rFonts w:ascii="Times New Roman" w:hAnsi="Times New Roman" w:cs="Times New Roman"/>
+        </w:rPr>
+      </w:pPr>
+      <w:r>
+        <w:rPr>
+          <w:rFonts w:ascii="Times New Roman" w:hAnsi="Times New Roman" w:cs="Times New Roman"/>
+        </w:rPr>
+        <w:lastRenderedPageBreak/>
         <w:t>Два последовательно соединённых вентиля AND</w:t>
       </w:r>
     </w:p>
     <w:p>
       <w:pPr>
         <w:pStyle w:val="Standard"/>
-      </w:pPr>
-    </w:p>
-    <w:p>
-      <w:pPr>
-        <w:pStyle w:val="Standard"/>
-      </w:pPr>
-      <w:r>
-        <w:lastRenderedPageBreak/>
+        <w:jc w:val="center"/>
+        <w:rPr>
+          <w:rFonts w:ascii="Times New Roman" w:hAnsi="Times New Roman" w:cs="Times New Roman"/>
+        </w:rPr>
+      </w:pPr>
+    </w:p>
+    <w:p>
+      <w:pPr>
+        <w:pStyle w:val="Standard"/>
+        <w:jc w:val="center"/>
+        <w:rPr>
+          <w:rFonts w:ascii="Times New Roman" w:hAnsi="Times New Roman" w:cs="Times New Roman"/>
+        </w:rPr>
+      </w:pPr>
+      <w:r>
+        <w:rPr>
+          <w:rFonts w:ascii="Times New Roman" w:hAnsi="Times New Roman" w:cs="Times New Roman"/>
+        </w:rPr>
         <w:pict>
           <v:shapetype id="_x0000_t75" coordsize="21600,21600" o:spt="75" o:preferrelative="t" path="m@4@5l@4@11@9@11@9@5xe" filled="f" stroked="f">
             <v:stroke joinstyle="miter"/>
@@ -1368,7 +1545,7 @@
             <v:path o:extrusionok="f" gradientshapeok="t" o:connecttype="rect"/>
             <o:lock v:ext="edit" aspectratio="t"/>
           </v:shapetype>
-          <v:shape id="_x0000_i1028" type="#_x0000_t75" style="width:396pt;height:230.25pt">
+          <v:shape id="_x0000_i1035" type="#_x0000_t75" style="width:211.5pt;height:171pt">
             <v:imagedata r:id="rId10" o:title="twoAnd"/>
           </v:shape>
         </w:pict>
@@ -1377,32 +1554,75 @@
     <w:p>
       <w:pPr>
         <w:pStyle w:val="Standard"/>
-      </w:pPr>
-      <w:r>
+        <w:jc w:val="center"/>
+        <w:rPr>
+          <w:rFonts w:ascii="Times New Roman" w:hAnsi="Times New Roman" w:cs="Times New Roman"/>
+        </w:rPr>
+      </w:pPr>
+    </w:p>
+    <w:p>
+      <w:pPr>
+        <w:pStyle w:val="Standard"/>
+        <w:jc w:val="center"/>
+        <w:rPr>
+          <w:rFonts w:ascii="Times New Roman" w:hAnsi="Times New Roman" w:cs="Times New Roman"/>
+        </w:rPr>
+      </w:pPr>
+    </w:p>
+    <w:p>
+      <w:pPr>
+        <w:pStyle w:val="Standard"/>
+        <w:jc w:val="center"/>
+        <w:rPr>
+          <w:rFonts w:ascii="Times New Roman" w:hAnsi="Times New Roman" w:cs="Times New Roman"/>
+        </w:rPr>
+      </w:pPr>
+      <w:r>
+        <w:rPr>
+          <w:rFonts w:ascii="Times New Roman" w:hAnsi="Times New Roman" w:cs="Times New Roman"/>
+        </w:rPr>
         <w:t>Моделирование работы схемы:</w:t>
       </w:r>
     </w:p>
     <w:p>
       <w:pPr>
         <w:pStyle w:val="Standard"/>
-      </w:pPr>
-      <w:r>
-        <w:t>V(n002) – выходной сигнал схемы.</w:t>
-      </w:r>
-    </w:p>
-    <w:p>
-      <w:pPr>
-        <w:pStyle w:val="Standard"/>
-      </w:pPr>
-      <w:r>
-        <w:rPr>
+        <w:jc w:val="center"/>
+        <w:rPr>
+          <w:rFonts w:ascii="Times New Roman" w:hAnsi="Times New Roman" w:cs="Times New Roman"/>
+        </w:rPr>
+      </w:pPr>
+      <w:r>
+        <w:rPr>
+          <w:rFonts w:ascii="Times New Roman" w:hAnsi="Times New Roman" w:cs="Times New Roman"/>
+        </w:rPr>
+        <w:t>V(n006</w:t>
+      </w:r>
+      <w:r>
+        <w:rPr>
+          <w:rFonts w:ascii="Times New Roman" w:hAnsi="Times New Roman" w:cs="Times New Roman"/>
+        </w:rPr>
+        <w:t>) – выходной сигнал схемы.</w:t>
+      </w:r>
+    </w:p>
+    <w:p>
+      <w:pPr>
+        <w:pStyle w:val="Standard"/>
+        <w:jc w:val="center"/>
+        <w:rPr>
+          <w:rFonts w:ascii="Times New Roman" w:hAnsi="Times New Roman" w:cs="Times New Roman"/>
+        </w:rPr>
+      </w:pPr>
+      <w:r>
+        <w:rPr>
+          <w:rFonts w:ascii="Times New Roman" w:hAnsi="Times New Roman" w:cs="Times New Roman"/>
           <w:noProof/>
           <w:lang w:eastAsia="ru-RU" w:bidi="ar-SA"/>
         </w:rPr>
         <w:drawing>
           <wp:inline distT="0" distB="0" distL="0" distR="0" wp14:anchorId="18BB7C7C" wp14:editId="6FAD1138">
-            <wp:extent cx="5940425" cy="2625725"/>
-            <wp:effectExtent l="0" t="0" r="3175" b="3175"/>
+            <wp:extent cx="4681182" cy="2069127"/>
+            <wp:effectExtent l="0" t="0" r="5715" b="7620"/>
             <wp:docPr id="1" name="Рисунок 1"/>
             <wp:cNvGraphicFramePr>
               <a:graphicFrameLocks xmlns:a="http://schemas.openxmlformats.org/drawingml/2006/main" noChangeAspect="1"/>
@@ -1423,7 +1643,7 @@
                   <pic:spPr>
                     <a:xfrm>
                       <a:off x="0" y="0"/>
-                      <a:ext cx="5940425" cy="2625725"/>
+                      <a:ext cx="4710692" cy="2082171"/>
                     </a:xfrm>
                     <a:prstGeom prst="rect">
                       <a:avLst/>
@@ -1439,24 +1659,54 @@
     <w:p>
       <w:pPr>
         <w:pStyle w:val="Standard"/>
-      </w:pPr>
-      <w:r>
+        <w:jc w:val="center"/>
+        <w:rPr>
+          <w:rFonts w:ascii="Times New Roman" w:hAnsi="Times New Roman" w:cs="Times New Roman"/>
+        </w:rPr>
+      </w:pPr>
+    </w:p>
+    <w:p>
+      <w:pPr>
+        <w:pStyle w:val="Standard"/>
+        <w:jc w:val="center"/>
+        <w:rPr>
+          <w:rFonts w:ascii="Times New Roman" w:hAnsi="Times New Roman" w:cs="Times New Roman"/>
+        </w:rPr>
+      </w:pPr>
+    </w:p>
+    <w:p>
+      <w:pPr>
+        <w:pStyle w:val="Standard"/>
+        <w:jc w:val="center"/>
+        <w:rPr>
+          <w:rFonts w:ascii="Times New Roman" w:hAnsi="Times New Roman" w:cs="Times New Roman"/>
+        </w:rPr>
+      </w:pPr>
+      <w:r>
+        <w:rPr>
+          <w:rFonts w:ascii="Times New Roman" w:hAnsi="Times New Roman" w:cs="Times New Roman"/>
+        </w:rPr>
         <w:t>Определение задержки сигнала:</w:t>
       </w:r>
     </w:p>
     <w:p>
       <w:pPr>
         <w:pStyle w:val="Standard"/>
-      </w:pPr>
-      <w:r>
-        <w:rPr>
+        <w:jc w:val="center"/>
+        <w:rPr>
+          <w:rFonts w:ascii="Times New Roman" w:hAnsi="Times New Roman" w:cs="Times New Roman"/>
+        </w:rPr>
+      </w:pPr>
+      <w:r>
+        <w:rPr>
+          <w:rFonts w:ascii="Times New Roman" w:hAnsi="Times New Roman" w:cs="Times New Roman"/>
           <w:noProof/>
           <w:lang w:eastAsia="ru-RU" w:bidi="ar-SA"/>
         </w:rPr>
         <w:drawing>
           <wp:inline distT="0" distB="0" distL="0" distR="0" wp14:anchorId="1626F3AC" wp14:editId="040A3662">
-            <wp:extent cx="5940425" cy="2625725"/>
-            <wp:effectExtent l="0" t="0" r="3175" b="3175"/>
+            <wp:extent cx="4739561" cy="2094932"/>
+            <wp:effectExtent l="0" t="0" r="4445" b="635"/>
             <wp:docPr id="17" name="Рисунок 17"/>
             <wp:cNvGraphicFramePr>
               <a:graphicFrameLocks xmlns:a="http://schemas.openxmlformats.org/drawingml/2006/main" noChangeAspect="1"/>
@@ -1477,7 +1727,7 @@
                   <pic:spPr>
                     <a:xfrm>
                       <a:off x="0" y="0"/>
-                      <a:ext cx="5940425" cy="2625725"/>
+                      <a:ext cx="4768854" cy="2107880"/>
                     </a:xfrm>
                     <a:prstGeom prst="rect">
                       <a:avLst/>
@@ -1493,66 +1743,75 @@
     <w:p>
       <w:pPr>
         <w:pStyle w:val="Standard"/>
-      </w:pPr>
-      <w:r>
+        <w:jc w:val="center"/>
+        <w:rPr>
+          <w:rFonts w:ascii="Times New Roman" w:hAnsi="Times New Roman" w:cs="Times New Roman"/>
+        </w:rPr>
+      </w:pPr>
+      <w:r>
+        <w:rPr>
+          <w:rFonts w:ascii="Times New Roman" w:hAnsi="Times New Roman" w:cs="Times New Roman"/>
+        </w:rPr>
         <w:t>Из графика</w:t>
       </w:r>
       <w:r>
+        <w:rPr>
+          <w:rFonts w:ascii="Times New Roman" w:hAnsi="Times New Roman" w:cs="Times New Roman"/>
+        </w:rPr>
         <w:t xml:space="preserve"> задержка сигна</w:t>
       </w:r>
       <w:r>
+        <w:rPr>
+          <w:rFonts w:ascii="Times New Roman" w:hAnsi="Times New Roman" w:cs="Times New Roman"/>
+        </w:rPr>
         <w:t>ла составляет ~53</w:t>
       </w:r>
       <w:r>
+        <w:rPr>
+          <w:rFonts w:ascii="Times New Roman" w:hAnsi="Times New Roman" w:cs="Times New Roman"/>
+        </w:rPr>
         <w:t>ps</w:t>
       </w:r>
     </w:p>
     <w:p>
       <w:pPr>
         <w:pStyle w:val="Standard"/>
-      </w:pPr>
-    </w:p>
-    <w:p>
-      <w:pPr>
-        <w:pStyle w:val="Standard"/>
-      </w:pPr>
-      <w:r>
+        <w:rPr>
+          <w:rFonts w:ascii="Times New Roman" w:hAnsi="Times New Roman" w:cs="Times New Roman"/>
+        </w:rPr>
+      </w:pPr>
+    </w:p>
+    <w:p>
+      <w:pPr>
+        <w:pStyle w:val="Standard"/>
+        <w:rPr>
+          <w:rFonts w:ascii="Times New Roman" w:hAnsi="Times New Roman" w:cs="Times New Roman"/>
+        </w:rPr>
+      </w:pPr>
+      <w:r>
+        <w:rPr>
+          <w:rFonts w:ascii="Times New Roman" w:hAnsi="Times New Roman" w:cs="Times New Roman"/>
+        </w:rPr>
         <w:t>Задержка в сравнении с одн</w:t>
       </w:r>
       <w:r>
-        <w:t>им элементом больше примерно в четыре</w:t>
-      </w:r>
-      <w:r>
-        <w:t xml:space="preserve"> раза.</w:t>
-      </w:r>
-    </w:p>
-    <w:p>
-      <w:pPr>
-        <w:rPr>
-          <w:rFonts w:ascii="Times New Roman" w:hAnsi="Times New Roman" w:cs="Times New Roman"/>
-        </w:rPr>
-      </w:pPr>
-    </w:p>
-    <w:p>
-      <w:pPr>
-        <w:rPr>
-          <w:rFonts w:ascii="Times New Roman" w:hAnsi="Times New Roman" w:cs="Times New Roman"/>
-        </w:rPr>
-      </w:pPr>
-    </w:p>
-    <w:p>
-      <w:pPr>
-        <w:rPr>
-          <w:rFonts w:ascii="Times New Roman" w:hAnsi="Times New Roman" w:cs="Times New Roman"/>
-        </w:rPr>
-      </w:pPr>
-    </w:p>
-    <w:p>
-      <w:pPr>
-        <w:rPr>
-          <w:rFonts w:ascii="Times New Roman" w:hAnsi="Times New Roman" w:cs="Times New Roman"/>
-        </w:rPr>
-      </w:pPr>
+        <w:rPr>
+          <w:rFonts w:ascii="Times New Roman" w:hAnsi="Times New Roman" w:cs="Times New Roman"/>
+        </w:rPr>
+        <w:t>им элементом</w:t>
+      </w:r>
+      <w:r>
+        <w:rPr>
+          <w:rFonts w:ascii="Times New Roman" w:hAnsi="Times New Roman" w:cs="Times New Roman"/>
+        </w:rPr>
+        <w:t xml:space="preserve"> больше примерно в 3 раза</w:t>
+      </w:r>
+      <w:r>
+        <w:rPr>
+          <w:rFonts w:ascii="Times New Roman" w:hAnsi="Times New Roman" w:cs="Times New Roman"/>
+        </w:rPr>
+        <w:t>.</w:t>
+      </w:r>
     </w:p>
     <w:p>
       <w:pPr>
@@ -1606,6 +1865,7 @@
     <w:p>
       <w:pPr>
         <w:pStyle w:val="2"/>
+        <w:jc w:val="center"/>
         <w:rPr>
           <w:rFonts w:ascii="Times New Roman" w:hAnsi="Times New Roman" w:cs="Times New Roman"/>
         </w:rPr>
@@ -1620,19 +1880,28 @@
     <w:p>
       <w:pPr>
         <w:pStyle w:val="Standard"/>
-      </w:pPr>
-    </w:p>
-    <w:p>
-      <w:pPr>
-        <w:pStyle w:val="Standard"/>
-      </w:pPr>
-      <w:r>
-        <w:rPr>
+        <w:jc w:val="center"/>
+        <w:rPr>
+          <w:rFonts w:ascii="Times New Roman" w:hAnsi="Times New Roman" w:cs="Times New Roman"/>
+        </w:rPr>
+      </w:pPr>
+    </w:p>
+    <w:p>
+      <w:pPr>
+        <w:pStyle w:val="Standard"/>
+        <w:jc w:val="center"/>
+        <w:rPr>
+          <w:rFonts w:ascii="Times New Roman" w:hAnsi="Times New Roman" w:cs="Times New Roman"/>
+        </w:rPr>
+      </w:pPr>
+      <w:r>
+        <w:rPr>
+          <w:rFonts w:ascii="Times New Roman" w:hAnsi="Times New Roman" w:cs="Times New Roman"/>
           <w:noProof/>
           <w:lang w:eastAsia="ru-RU" w:bidi="ar-SA"/>
         </w:rPr>
         <w:pict>
-          <v:shape id="_x0000_i1029" type="#_x0000_t75" style="width:324pt;height:295.5pt">
+          <v:shape id="_x0000_i1036" type="#_x0000_t75" style="width:324pt;height:295.5pt">
             <v:imagedata r:id="rId13" o:title="fourAnd"/>
           </v:shape>
         </w:pict>
@@ -1641,35 +1910,52 @@
     <w:p>
       <w:pPr>
         <w:pStyle w:val="Standard"/>
-      </w:pPr>
-    </w:p>
-    <w:p>
-      <w:pPr>
-        <w:pStyle w:val="Standard"/>
-      </w:pPr>
-    </w:p>
-    <w:p>
-      <w:pPr>
-        <w:pStyle w:val="Standard"/>
-      </w:pPr>
-      <w:r>
+        <w:rPr>
+          <w:rFonts w:ascii="Times New Roman" w:hAnsi="Times New Roman" w:cs="Times New Roman"/>
+        </w:rPr>
+      </w:pPr>
+    </w:p>
+    <w:p>
+      <w:pPr>
+        <w:pStyle w:val="Standard"/>
+        <w:rPr>
+          <w:rFonts w:ascii="Times New Roman" w:hAnsi="Times New Roman" w:cs="Times New Roman"/>
+        </w:rPr>
+      </w:pPr>
+    </w:p>
+    <w:p>
+      <w:pPr>
+        <w:pStyle w:val="Standard"/>
+        <w:jc w:val="center"/>
+        <w:rPr>
+          <w:rFonts w:ascii="Times New Roman" w:hAnsi="Times New Roman" w:cs="Times New Roman"/>
+        </w:rPr>
+      </w:pPr>
+      <w:r>
+        <w:rPr>
+          <w:rFonts w:ascii="Times New Roman" w:hAnsi="Times New Roman" w:cs="Times New Roman"/>
+        </w:rPr>
         <w:t>Моделирование работы схемы:</w:t>
       </w:r>
     </w:p>
     <w:p>
       <w:pPr>
         <w:pStyle w:val="Standard"/>
-      </w:pPr>
-      <w:r>
-        <w:rPr>
+        <w:jc w:val="center"/>
+        <w:rPr>
+          <w:rFonts w:ascii="Times New Roman" w:hAnsi="Times New Roman" w:cs="Times New Roman"/>
+        </w:rPr>
+      </w:pPr>
+      <w:r>
+        <w:rPr>
+          <w:rFonts w:ascii="Times New Roman" w:hAnsi="Times New Roman" w:cs="Times New Roman"/>
           <w:noProof/>
-          <w:lang w:eastAsia="ru-RU"/>
-        </w:rPr>
-        <w:lastRenderedPageBreak/>
+          <w:lang w:eastAsia="ru-RU" w:bidi="ar-SA"/>
+        </w:rPr>
         <w:drawing>
           <wp:inline distT="0" distB="0" distL="0" distR="0" wp14:anchorId="4F5A131B" wp14:editId="043FD2A0">
-            <wp:extent cx="5940425" cy="2230755"/>
-            <wp:effectExtent l="0" t="0" r="3175" b="0"/>
+            <wp:extent cx="5286375" cy="1985145"/>
+            <wp:effectExtent l="0" t="0" r="0" b="0"/>
             <wp:docPr id="10" name="Рисунок 10"/>
             <wp:cNvGraphicFramePr>
               <a:graphicFrameLocks xmlns:a="http://schemas.openxmlformats.org/drawingml/2006/main" noChangeAspect="1"/>
@@ -1690,7 +1976,7 @@
                   <pic:spPr>
                     <a:xfrm>
                       <a:off x="0" y="0"/>
-                      <a:ext cx="5940425" cy="2230755"/>
+                      <a:ext cx="5301092" cy="1990671"/>
                     </a:xfrm>
                     <a:prstGeom prst="rect">
                       <a:avLst/>
@@ -1706,17 +1992,29 @@
     <w:p>
       <w:pPr>
         <w:pStyle w:val="Standard"/>
-      </w:pPr>
-      <w:r>
+        <w:jc w:val="center"/>
+        <w:rPr>
+          <w:rFonts w:ascii="Times New Roman" w:hAnsi="Times New Roman" w:cs="Times New Roman"/>
+        </w:rPr>
+      </w:pPr>
+      <w:r>
+        <w:rPr>
+          <w:rFonts w:ascii="Times New Roman" w:hAnsi="Times New Roman" w:cs="Times New Roman"/>
+        </w:rPr>
         <w:t>Определение задержки:</w:t>
       </w:r>
     </w:p>
     <w:p>
       <w:pPr>
         <w:pStyle w:val="Standard"/>
-      </w:pPr>
-      <w:r>
-        <w:rPr>
+        <w:jc w:val="center"/>
+        <w:rPr>
+          <w:rFonts w:ascii="Times New Roman" w:hAnsi="Times New Roman" w:cs="Times New Roman"/>
+        </w:rPr>
+      </w:pPr>
+      <w:r>
+        <w:rPr>
+          <w:rFonts w:ascii="Times New Roman" w:hAnsi="Times New Roman" w:cs="Times New Roman"/>
           <w:noProof/>
           <w:lang w:eastAsia="ru-RU" w:bidi="ar-SA"/>
         </w:rPr>
@@ -1760,24 +2058,36 @@
     <w:p>
       <w:pPr>
         <w:pStyle w:val="Standard"/>
-      </w:pPr>
-      <w:r>
+        <w:jc w:val="center"/>
+        <w:rPr>
+          <w:rFonts w:ascii="Times New Roman" w:hAnsi="Times New Roman" w:cs="Times New Roman"/>
+        </w:rPr>
+      </w:pPr>
+      <w:r>
+        <w:rPr>
+          <w:rFonts w:ascii="Times New Roman" w:hAnsi="Times New Roman" w:cs="Times New Roman"/>
+        </w:rPr>
         <w:t xml:space="preserve">Задержка составляет </w:t>
       </w:r>
       <w:r>
+        <w:rPr>
+          <w:rFonts w:ascii="Times New Roman" w:hAnsi="Times New Roman" w:cs="Times New Roman"/>
+        </w:rPr>
         <w:t>примерно 80p</w:t>
       </w:r>
       <w:r>
+        <w:rPr>
+          <w:rFonts w:ascii="Times New Roman" w:hAnsi="Times New Roman" w:cs="Times New Roman"/>
+        </w:rPr>
         <w:t>s.</w:t>
       </w:r>
     </w:p>
     <w:p>
       <w:pPr>
-        <w:pStyle w:val="Standard"/>
-      </w:pPr>
-      <w:r>
-        <w:t>Из графика следует, что задержка ~20ps.</w:t>
-      </w:r>
+        <w:rPr>
+          <w:rFonts w:ascii="Times New Roman" w:hAnsi="Times New Roman" w:cs="Times New Roman"/>
+        </w:rPr>
+      </w:pPr>
     </w:p>
     <w:p>
       <w:pPr>
@@ -1786,14 +2096,6 @@
           <w:rFonts w:ascii="Times New Roman" w:hAnsi="Times New Roman" w:cs="Times New Roman"/>
         </w:rPr>
       </w:pPr>
-    </w:p>
-    <w:p>
-      <w:pPr>
-        <w:pStyle w:val="2"/>
-        <w:rPr>
-          <w:rFonts w:ascii="Times New Roman" w:hAnsi="Times New Roman" w:cs="Times New Roman"/>
-        </w:rPr>
-      </w:pPr>
       <w:r>
         <w:rPr>
           <w:rFonts w:ascii="Times New Roman" w:hAnsi="Times New Roman" w:cs="Times New Roman"/>
@@ -1804,6 +2106,9 @@
     <w:p>
       <w:pPr>
         <w:pStyle w:val="Standard"/>
+        <w:rPr>
+          <w:rFonts w:ascii="Times New Roman" w:hAnsi="Times New Roman" w:cs="Times New Roman"/>
+        </w:rPr>
       </w:pPr>
       <w:r>
         <w:rPr>
@@ -1812,29 +2117,41 @@
         <w:tab/>
       </w:r>
       <w:r>
+        <w:rPr>
+          <w:rFonts w:ascii="Times New Roman" w:hAnsi="Times New Roman" w:cs="Times New Roman"/>
+        </w:rPr>
         <w:t>Вентиль ИЛИ-НЕ:</w:t>
       </w:r>
     </w:p>
     <w:p>
       <w:pPr>
         <w:pStyle w:val="Standard"/>
-      </w:pPr>
-    </w:p>
-    <w:p>
-      <w:pPr>
-        <w:pStyle w:val="Standard"/>
-      </w:pPr>
-    </w:p>
-    <w:p>
-      <w:pPr>
-        <w:pStyle w:val="Standard"/>
-      </w:pPr>
-      <w:r>
-        <w:rPr>
+        <w:rPr>
+          <w:rFonts w:ascii="Times New Roman" w:hAnsi="Times New Roman" w:cs="Times New Roman"/>
+        </w:rPr>
+      </w:pPr>
+    </w:p>
+    <w:p>
+      <w:pPr>
+        <w:pStyle w:val="Standard"/>
+        <w:rPr>
+          <w:rFonts w:ascii="Times New Roman" w:hAnsi="Times New Roman" w:cs="Times New Roman"/>
+        </w:rPr>
+      </w:pPr>
+    </w:p>
+    <w:p>
+      <w:pPr>
+        <w:pStyle w:val="Standard"/>
+        <w:rPr>
+          <w:rFonts w:ascii="Times New Roman" w:hAnsi="Times New Roman" w:cs="Times New Roman"/>
+        </w:rPr>
+      </w:pPr>
+      <w:r>
+        <w:rPr>
+          <w:rFonts w:ascii="Times New Roman" w:hAnsi="Times New Roman" w:cs="Times New Roman"/>
           <w:noProof/>
           <w:lang w:eastAsia="ru-RU" w:bidi="ar-SA"/>
         </w:rPr>
-        <w:lastRenderedPageBreak/>
         <w:drawing>
           <wp:inline distT="0" distB="0" distL="0" distR="0" wp14:anchorId="159C44CF" wp14:editId="550D9065">
             <wp:extent cx="3857625" cy="3647735"/>
@@ -1875,39 +2192,1362 @@
     <w:p>
       <w:pPr>
         <w:pStyle w:val="Standard"/>
-      </w:pPr>
-    </w:p>
-    <w:p>
-      <w:pPr>
-        <w:pStyle w:val="Standard"/>
-      </w:pPr>
-    </w:p>
-    <w:p>
-      <w:pPr>
-        <w:pStyle w:val="Standard"/>
-      </w:pPr>
-    </w:p>
-    <w:p>
-      <w:pPr>
-        <w:pStyle w:val="Standard"/>
-      </w:pPr>
-      <w:r>
+        <w:rPr>
+          <w:rFonts w:ascii="Times New Roman" w:hAnsi="Times New Roman" w:cs="Times New Roman"/>
+        </w:rPr>
+      </w:pPr>
+    </w:p>
+    <w:p>
+      <w:pPr>
+        <w:pStyle w:val="Standard"/>
+        <w:rPr>
+          <w:rFonts w:ascii="Times New Roman" w:hAnsi="Times New Roman" w:cs="Times New Roman"/>
+        </w:rPr>
+      </w:pPr>
+    </w:p>
+    <w:p>
+      <w:pPr>
+        <w:pStyle w:val="Standard"/>
+        <w:rPr>
+          <w:rFonts w:ascii="Times New Roman" w:hAnsi="Times New Roman" w:cs="Times New Roman"/>
+        </w:rPr>
+      </w:pPr>
+    </w:p>
+    <w:p>
+      <w:pPr>
+        <w:pStyle w:val="Standard"/>
+        <w:rPr>
+          <w:rFonts w:ascii="Times New Roman" w:hAnsi="Times New Roman" w:cs="Times New Roman"/>
+        </w:rPr>
+      </w:pPr>
+      <w:r>
+        <w:rPr>
+          <w:rFonts w:ascii="Times New Roman" w:hAnsi="Times New Roman" w:cs="Times New Roman"/>
+        </w:rPr>
         <w:t xml:space="preserve">Логическая функция: Y = </w:t>
       </w:r>
       <m:oMath>
         <m:r>
           <w:rPr>
-            <w:rFonts w:ascii="Cambria Math" w:hAnsi="Cambria Math"/>
+            <w:rFonts w:ascii="Cambria Math" w:hAnsi="Cambria Math" w:cs="Times New Roman"/>
           </w:rPr>
           <m:t>X1∧X2∧X3</m:t>
         </m:r>
       </m:oMath>
     </w:p>
-    <w:p>
-      <w:pPr>
-        <w:pStyle w:val="Standard"/>
-      </w:pPr>
-      <w:r>
+    <w:tbl>
+      <w:tblPr>
+        <w:tblW w:w="2846" w:type="dxa"/>
+        <w:tblLayout w:type="fixed"/>
+        <w:tblCellMar>
+          <w:left w:w="10" w:type="dxa"/>
+          <w:right w:w="10" w:type="dxa"/>
+        </w:tblCellMar>
+        <w:tblLook w:val="04A0" w:firstRow="1" w:lastRow="0" w:firstColumn="1" w:lastColumn="0" w:noHBand="0" w:noVBand="1"/>
+      </w:tblPr>
+      <w:tblGrid>
+        <w:gridCol w:w="713"/>
+        <w:gridCol w:w="711"/>
+        <w:gridCol w:w="711"/>
+        <w:gridCol w:w="711"/>
+      </w:tblGrid>
+      <w:tr>
+        <w:trPr>
+          <w:trHeight w:val="213"/>
+        </w:trPr>
+        <w:tc>
+          <w:tcPr>
+            <w:tcW w:w="713" w:type="dxa"/>
+            <w:tcBorders>
+              <w:top w:val="single" w:sz="2" w:space="0" w:color="000000"/>
+              <w:left w:val="single" w:sz="2" w:space="0" w:color="000000"/>
+              <w:bottom w:val="single" w:sz="2" w:space="0" w:color="000000"/>
+              <w:right w:val="nil"/>
+            </w:tcBorders>
+            <w:shd w:val="clear" w:color="auto" w:fill="EEEEEE"/>
+            <w:tcMar>
+              <w:top w:w="55" w:type="dxa"/>
+              <w:left w:w="55" w:type="dxa"/>
+              <w:bottom w:w="55" w:type="dxa"/>
+              <w:right w:w="55" w:type="dxa"/>
+            </w:tcMar>
+            <w:hideMark/>
+          </w:tcPr>
+          <w:p>
+            <w:pPr>
+              <w:pStyle w:val="TableContents"/>
+              <w:spacing w:line="256" w:lineRule="auto"/>
+              <w:rPr>
+                <w:rFonts w:ascii="Times New Roman" w:hAnsi="Times New Roman" w:cs="Times New Roman"/>
+              </w:rPr>
+            </w:pPr>
+            <w:r>
+              <w:rPr>
+                <w:rFonts w:ascii="Times New Roman" w:hAnsi="Times New Roman" w:cs="Times New Roman"/>
+              </w:rPr>
+              <w:t>F1</w:t>
+            </w:r>
+          </w:p>
+        </w:tc>
+        <w:tc>
+          <w:tcPr>
+            <w:tcW w:w="711" w:type="dxa"/>
+            <w:tcBorders>
+              <w:top w:val="single" w:sz="2" w:space="0" w:color="000000"/>
+              <w:left w:val="single" w:sz="2" w:space="0" w:color="000000"/>
+              <w:bottom w:val="single" w:sz="2" w:space="0" w:color="000000"/>
+              <w:right w:val="nil"/>
+            </w:tcBorders>
+            <w:shd w:val="clear" w:color="auto" w:fill="EEEEEE"/>
+            <w:tcMar>
+              <w:top w:w="55" w:type="dxa"/>
+              <w:left w:w="55" w:type="dxa"/>
+              <w:bottom w:w="55" w:type="dxa"/>
+              <w:right w:w="55" w:type="dxa"/>
+            </w:tcMar>
+            <w:hideMark/>
+          </w:tcPr>
+          <w:p>
+            <w:pPr>
+              <w:pStyle w:val="TableContents"/>
+              <w:spacing w:line="256" w:lineRule="auto"/>
+              <w:rPr>
+                <w:rFonts w:ascii="Times New Roman" w:hAnsi="Times New Roman" w:cs="Times New Roman"/>
+              </w:rPr>
+            </w:pPr>
+            <w:r>
+              <w:rPr>
+                <w:rFonts w:ascii="Times New Roman" w:hAnsi="Times New Roman" w:cs="Times New Roman"/>
+              </w:rPr>
+              <w:t>F2</w:t>
+            </w:r>
+          </w:p>
+        </w:tc>
+        <w:tc>
+          <w:tcPr>
+            <w:tcW w:w="711" w:type="dxa"/>
+            <w:tcBorders>
+              <w:top w:val="single" w:sz="2" w:space="0" w:color="000000"/>
+              <w:left w:val="single" w:sz="2" w:space="0" w:color="000000"/>
+              <w:bottom w:val="single" w:sz="2" w:space="0" w:color="000000"/>
+              <w:right w:val="nil"/>
+            </w:tcBorders>
+            <w:shd w:val="clear" w:color="auto" w:fill="EEEEEE"/>
+            <w:tcMar>
+              <w:top w:w="55" w:type="dxa"/>
+              <w:left w:w="55" w:type="dxa"/>
+              <w:bottom w:w="55" w:type="dxa"/>
+              <w:right w:w="55" w:type="dxa"/>
+            </w:tcMar>
+            <w:hideMark/>
+          </w:tcPr>
+          <w:p>
+            <w:pPr>
+              <w:pStyle w:val="TableContents"/>
+              <w:spacing w:line="256" w:lineRule="auto"/>
+              <w:rPr>
+                <w:rFonts w:ascii="Times New Roman" w:hAnsi="Times New Roman" w:cs="Times New Roman"/>
+              </w:rPr>
+            </w:pPr>
+            <w:r>
+              <w:rPr>
+                <w:rFonts w:ascii="Times New Roman" w:hAnsi="Times New Roman" w:cs="Times New Roman"/>
+              </w:rPr>
+              <w:t>F3</w:t>
+            </w:r>
+          </w:p>
+        </w:tc>
+        <w:tc>
+          <w:tcPr>
+            <w:tcW w:w="711" w:type="dxa"/>
+            <w:tcBorders>
+              <w:top w:val="single" w:sz="2" w:space="0" w:color="000000"/>
+              <w:left w:val="single" w:sz="2" w:space="0" w:color="000000"/>
+              <w:bottom w:val="single" w:sz="2" w:space="0" w:color="000000"/>
+              <w:right w:val="single" w:sz="2" w:space="0" w:color="000000"/>
+            </w:tcBorders>
+            <w:shd w:val="clear" w:color="auto" w:fill="B2B2B2"/>
+            <w:tcMar>
+              <w:top w:w="55" w:type="dxa"/>
+              <w:left w:w="55" w:type="dxa"/>
+              <w:bottom w:w="55" w:type="dxa"/>
+              <w:right w:w="55" w:type="dxa"/>
+            </w:tcMar>
+            <w:hideMark/>
+          </w:tcPr>
+          <w:p>
+            <w:pPr>
+              <w:pStyle w:val="TableContents"/>
+              <w:spacing w:line="256" w:lineRule="auto"/>
+              <w:rPr>
+                <w:rFonts w:ascii="Times New Roman" w:hAnsi="Times New Roman" w:cs="Times New Roman"/>
+              </w:rPr>
+            </w:pPr>
+            <w:r>
+              <w:rPr>
+                <w:rFonts w:ascii="Times New Roman" w:hAnsi="Times New Roman" w:cs="Times New Roman"/>
+              </w:rPr>
+              <w:t>F</w:t>
+            </w:r>
+          </w:p>
+        </w:tc>
+      </w:tr>
+      <w:tr>
+        <w:trPr>
+          <w:trHeight w:val="213"/>
+        </w:trPr>
+        <w:tc>
+          <w:tcPr>
+            <w:tcW w:w="713" w:type="dxa"/>
+            <w:tcBorders>
+              <w:top w:val="nil"/>
+              <w:left w:val="single" w:sz="2" w:space="0" w:color="000000"/>
+              <w:bottom w:val="single" w:sz="2" w:space="0" w:color="000000"/>
+              <w:right w:val="nil"/>
+            </w:tcBorders>
+            <w:shd w:val="clear" w:color="auto" w:fill="EEEEEE"/>
+            <w:tcMar>
+              <w:top w:w="55" w:type="dxa"/>
+              <w:left w:w="55" w:type="dxa"/>
+              <w:bottom w:w="55" w:type="dxa"/>
+              <w:right w:w="55" w:type="dxa"/>
+            </w:tcMar>
+            <w:hideMark/>
+          </w:tcPr>
+          <w:p>
+            <w:pPr>
+              <w:pStyle w:val="TableContents"/>
+              <w:spacing w:line="256" w:lineRule="auto"/>
+              <w:rPr>
+                <w:rFonts w:ascii="Times New Roman" w:hAnsi="Times New Roman" w:cs="Times New Roman"/>
+              </w:rPr>
+            </w:pPr>
+            <w:r>
+              <w:rPr>
+                <w:rFonts w:ascii="Times New Roman" w:hAnsi="Times New Roman" w:cs="Times New Roman"/>
+              </w:rPr>
+              <w:t>0</w:t>
+            </w:r>
+          </w:p>
+        </w:tc>
+        <w:tc>
+          <w:tcPr>
+            <w:tcW w:w="711" w:type="dxa"/>
+            <w:tcBorders>
+              <w:top w:val="nil"/>
+              <w:left w:val="single" w:sz="2" w:space="0" w:color="000000"/>
+              <w:bottom w:val="single" w:sz="2" w:space="0" w:color="000000"/>
+              <w:right w:val="nil"/>
+            </w:tcBorders>
+            <w:shd w:val="clear" w:color="auto" w:fill="EEEEEE"/>
+            <w:tcMar>
+              <w:top w:w="55" w:type="dxa"/>
+              <w:left w:w="55" w:type="dxa"/>
+              <w:bottom w:w="55" w:type="dxa"/>
+              <w:right w:w="55" w:type="dxa"/>
+            </w:tcMar>
+            <w:hideMark/>
+          </w:tcPr>
+          <w:p>
+            <w:pPr>
+              <w:pStyle w:val="TableContents"/>
+              <w:spacing w:line="256" w:lineRule="auto"/>
+              <w:rPr>
+                <w:rFonts w:ascii="Times New Roman" w:hAnsi="Times New Roman" w:cs="Times New Roman"/>
+              </w:rPr>
+            </w:pPr>
+            <w:r>
+              <w:rPr>
+                <w:rFonts w:ascii="Times New Roman" w:hAnsi="Times New Roman" w:cs="Times New Roman"/>
+              </w:rPr>
+              <w:t>0</w:t>
+            </w:r>
+          </w:p>
+        </w:tc>
+        <w:tc>
+          <w:tcPr>
+            <w:tcW w:w="711" w:type="dxa"/>
+            <w:tcBorders>
+              <w:top w:val="nil"/>
+              <w:left w:val="single" w:sz="2" w:space="0" w:color="000000"/>
+              <w:bottom w:val="single" w:sz="2" w:space="0" w:color="000000"/>
+              <w:right w:val="nil"/>
+            </w:tcBorders>
+            <w:shd w:val="clear" w:color="auto" w:fill="EEEEEE"/>
+            <w:tcMar>
+              <w:top w:w="55" w:type="dxa"/>
+              <w:left w:w="55" w:type="dxa"/>
+              <w:bottom w:w="55" w:type="dxa"/>
+              <w:right w:w="55" w:type="dxa"/>
+            </w:tcMar>
+            <w:hideMark/>
+          </w:tcPr>
+          <w:p>
+            <w:pPr>
+              <w:pStyle w:val="TableContents"/>
+              <w:spacing w:line="256" w:lineRule="auto"/>
+              <w:rPr>
+                <w:rFonts w:ascii="Times New Roman" w:hAnsi="Times New Roman" w:cs="Times New Roman"/>
+              </w:rPr>
+            </w:pPr>
+            <w:r>
+              <w:rPr>
+                <w:rFonts w:ascii="Times New Roman" w:hAnsi="Times New Roman" w:cs="Times New Roman"/>
+              </w:rPr>
+              <w:t>0</w:t>
+            </w:r>
+          </w:p>
+        </w:tc>
+        <w:tc>
+          <w:tcPr>
+            <w:tcW w:w="711" w:type="dxa"/>
+            <w:tcBorders>
+              <w:top w:val="nil"/>
+              <w:left w:val="single" w:sz="2" w:space="0" w:color="000000"/>
+              <w:bottom w:val="single" w:sz="2" w:space="0" w:color="000000"/>
+              <w:right w:val="single" w:sz="2" w:space="0" w:color="000000"/>
+            </w:tcBorders>
+            <w:shd w:val="clear" w:color="auto" w:fill="B2B2B2"/>
+            <w:tcMar>
+              <w:top w:w="55" w:type="dxa"/>
+              <w:left w:w="55" w:type="dxa"/>
+              <w:bottom w:w="55" w:type="dxa"/>
+              <w:right w:w="55" w:type="dxa"/>
+            </w:tcMar>
+            <w:hideMark/>
+          </w:tcPr>
+          <w:p>
+            <w:pPr>
+              <w:pStyle w:val="TableContents"/>
+              <w:spacing w:line="256" w:lineRule="auto"/>
+              <w:rPr>
+                <w:rFonts w:ascii="Times New Roman" w:hAnsi="Times New Roman" w:cs="Times New Roman"/>
+              </w:rPr>
+            </w:pPr>
+            <w:r>
+              <w:rPr>
+                <w:rFonts w:ascii="Times New Roman" w:hAnsi="Times New Roman" w:cs="Times New Roman"/>
+              </w:rPr>
+              <w:t>0</w:t>
+            </w:r>
+          </w:p>
+        </w:tc>
+      </w:tr>
+      <w:tr>
+        <w:trPr>
+          <w:trHeight w:val="213"/>
+        </w:trPr>
+        <w:tc>
+          <w:tcPr>
+            <w:tcW w:w="713" w:type="dxa"/>
+            <w:tcBorders>
+              <w:top w:val="nil"/>
+              <w:left w:val="single" w:sz="2" w:space="0" w:color="000000"/>
+              <w:bottom w:val="single" w:sz="2" w:space="0" w:color="000000"/>
+              <w:right w:val="nil"/>
+            </w:tcBorders>
+            <w:shd w:val="clear" w:color="auto" w:fill="EEEEEE"/>
+            <w:tcMar>
+              <w:top w:w="55" w:type="dxa"/>
+              <w:left w:w="55" w:type="dxa"/>
+              <w:bottom w:w="55" w:type="dxa"/>
+              <w:right w:w="55" w:type="dxa"/>
+            </w:tcMar>
+            <w:hideMark/>
+          </w:tcPr>
+          <w:p>
+            <w:pPr>
+              <w:pStyle w:val="TableContents"/>
+              <w:spacing w:line="256" w:lineRule="auto"/>
+              <w:rPr>
+                <w:rFonts w:ascii="Times New Roman" w:hAnsi="Times New Roman" w:cs="Times New Roman"/>
+              </w:rPr>
+            </w:pPr>
+            <w:r>
+              <w:rPr>
+                <w:rFonts w:ascii="Times New Roman" w:hAnsi="Times New Roman" w:cs="Times New Roman"/>
+              </w:rPr>
+              <w:t>0</w:t>
+            </w:r>
+          </w:p>
+        </w:tc>
+        <w:tc>
+          <w:tcPr>
+            <w:tcW w:w="711" w:type="dxa"/>
+            <w:tcBorders>
+              <w:top w:val="nil"/>
+              <w:left w:val="single" w:sz="2" w:space="0" w:color="000000"/>
+              <w:bottom w:val="single" w:sz="2" w:space="0" w:color="000000"/>
+              <w:right w:val="nil"/>
+            </w:tcBorders>
+            <w:shd w:val="clear" w:color="auto" w:fill="EEEEEE"/>
+            <w:tcMar>
+              <w:top w:w="55" w:type="dxa"/>
+              <w:left w:w="55" w:type="dxa"/>
+              <w:bottom w:w="55" w:type="dxa"/>
+              <w:right w:w="55" w:type="dxa"/>
+            </w:tcMar>
+            <w:hideMark/>
+          </w:tcPr>
+          <w:p>
+            <w:pPr>
+              <w:pStyle w:val="TableContents"/>
+              <w:spacing w:line="256" w:lineRule="auto"/>
+              <w:rPr>
+                <w:rFonts w:ascii="Times New Roman" w:hAnsi="Times New Roman" w:cs="Times New Roman"/>
+              </w:rPr>
+            </w:pPr>
+            <w:r>
+              <w:rPr>
+                <w:rFonts w:ascii="Times New Roman" w:hAnsi="Times New Roman" w:cs="Times New Roman"/>
+              </w:rPr>
+              <w:t>0</w:t>
+            </w:r>
+          </w:p>
+        </w:tc>
+        <w:tc>
+          <w:tcPr>
+            <w:tcW w:w="711" w:type="dxa"/>
+            <w:tcBorders>
+              <w:top w:val="nil"/>
+              <w:left w:val="single" w:sz="2" w:space="0" w:color="000000"/>
+              <w:bottom w:val="single" w:sz="2" w:space="0" w:color="000000"/>
+              <w:right w:val="nil"/>
+            </w:tcBorders>
+            <w:shd w:val="clear" w:color="auto" w:fill="EEEEEE"/>
+            <w:tcMar>
+              <w:top w:w="55" w:type="dxa"/>
+              <w:left w:w="55" w:type="dxa"/>
+              <w:bottom w:w="55" w:type="dxa"/>
+              <w:right w:w="55" w:type="dxa"/>
+            </w:tcMar>
+            <w:hideMark/>
+          </w:tcPr>
+          <w:p>
+            <w:pPr>
+              <w:pStyle w:val="TableContents"/>
+              <w:spacing w:line="256" w:lineRule="auto"/>
+              <w:rPr>
+                <w:rFonts w:ascii="Times New Roman" w:hAnsi="Times New Roman" w:cs="Times New Roman"/>
+                <w:lang w:val="en-US"/>
+              </w:rPr>
+            </w:pPr>
+            <w:r>
+              <w:rPr>
+                <w:rFonts w:ascii="Times New Roman" w:hAnsi="Times New Roman" w:cs="Times New Roman"/>
+                <w:lang w:val="en-US"/>
+              </w:rPr>
+              <w:t>1</w:t>
+            </w:r>
+          </w:p>
+        </w:tc>
+        <w:tc>
+          <w:tcPr>
+            <w:tcW w:w="711" w:type="dxa"/>
+            <w:tcBorders>
+              <w:top w:val="nil"/>
+              <w:left w:val="single" w:sz="2" w:space="0" w:color="000000"/>
+              <w:bottom w:val="single" w:sz="2" w:space="0" w:color="000000"/>
+              <w:right w:val="single" w:sz="2" w:space="0" w:color="000000"/>
+            </w:tcBorders>
+            <w:shd w:val="clear" w:color="auto" w:fill="B2B2B2"/>
+            <w:tcMar>
+              <w:top w:w="55" w:type="dxa"/>
+              <w:left w:w="55" w:type="dxa"/>
+              <w:bottom w:w="55" w:type="dxa"/>
+              <w:right w:w="55" w:type="dxa"/>
+            </w:tcMar>
+            <w:hideMark/>
+          </w:tcPr>
+          <w:p>
+            <w:pPr>
+              <w:pStyle w:val="TableContents"/>
+              <w:spacing w:line="256" w:lineRule="auto"/>
+              <w:rPr>
+                <w:rFonts w:ascii="Times New Roman" w:hAnsi="Times New Roman" w:cs="Times New Roman"/>
+              </w:rPr>
+            </w:pPr>
+            <w:r>
+              <w:rPr>
+                <w:rFonts w:ascii="Times New Roman" w:hAnsi="Times New Roman" w:cs="Times New Roman"/>
+              </w:rPr>
+              <w:t>0</w:t>
+            </w:r>
+          </w:p>
+        </w:tc>
+      </w:tr>
+      <w:tr>
+        <w:trPr>
+          <w:trHeight w:val="201"/>
+        </w:trPr>
+        <w:tc>
+          <w:tcPr>
+            <w:tcW w:w="713" w:type="dxa"/>
+            <w:tcBorders>
+              <w:top w:val="nil"/>
+              <w:left w:val="single" w:sz="2" w:space="0" w:color="000000"/>
+              <w:bottom w:val="single" w:sz="2" w:space="0" w:color="000000"/>
+              <w:right w:val="nil"/>
+            </w:tcBorders>
+            <w:shd w:val="clear" w:color="auto" w:fill="EEEEEE"/>
+            <w:tcMar>
+              <w:top w:w="55" w:type="dxa"/>
+              <w:left w:w="55" w:type="dxa"/>
+              <w:bottom w:w="55" w:type="dxa"/>
+              <w:right w:w="55" w:type="dxa"/>
+            </w:tcMar>
+            <w:hideMark/>
+          </w:tcPr>
+          <w:p>
+            <w:pPr>
+              <w:pStyle w:val="TableContents"/>
+              <w:spacing w:line="256" w:lineRule="auto"/>
+              <w:rPr>
+                <w:rFonts w:ascii="Times New Roman" w:hAnsi="Times New Roman" w:cs="Times New Roman"/>
+              </w:rPr>
+            </w:pPr>
+            <w:r>
+              <w:rPr>
+                <w:rFonts w:ascii="Times New Roman" w:hAnsi="Times New Roman" w:cs="Times New Roman"/>
+              </w:rPr>
+              <w:t>0</w:t>
+            </w:r>
+          </w:p>
+        </w:tc>
+        <w:tc>
+          <w:tcPr>
+            <w:tcW w:w="711" w:type="dxa"/>
+            <w:tcBorders>
+              <w:top w:val="nil"/>
+              <w:left w:val="single" w:sz="2" w:space="0" w:color="000000"/>
+              <w:bottom w:val="single" w:sz="2" w:space="0" w:color="000000"/>
+              <w:right w:val="nil"/>
+            </w:tcBorders>
+            <w:shd w:val="clear" w:color="auto" w:fill="EEEEEE"/>
+            <w:tcMar>
+              <w:top w:w="55" w:type="dxa"/>
+              <w:left w:w="55" w:type="dxa"/>
+              <w:bottom w:w="55" w:type="dxa"/>
+              <w:right w:w="55" w:type="dxa"/>
+            </w:tcMar>
+            <w:hideMark/>
+          </w:tcPr>
+          <w:p>
+            <w:pPr>
+              <w:pStyle w:val="TableContents"/>
+              <w:spacing w:line="256" w:lineRule="auto"/>
+              <w:rPr>
+                <w:rFonts w:ascii="Times New Roman" w:hAnsi="Times New Roman" w:cs="Times New Roman"/>
+                <w:lang w:val="en-US"/>
+              </w:rPr>
+            </w:pPr>
+            <w:r>
+              <w:rPr>
+                <w:rFonts w:ascii="Times New Roman" w:hAnsi="Times New Roman" w:cs="Times New Roman"/>
+                <w:lang w:val="en-US"/>
+              </w:rPr>
+              <w:t>1</w:t>
+            </w:r>
+          </w:p>
+        </w:tc>
+        <w:tc>
+          <w:tcPr>
+            <w:tcW w:w="711" w:type="dxa"/>
+            <w:tcBorders>
+              <w:top w:val="nil"/>
+              <w:left w:val="single" w:sz="2" w:space="0" w:color="000000"/>
+              <w:bottom w:val="single" w:sz="2" w:space="0" w:color="000000"/>
+              <w:right w:val="nil"/>
+            </w:tcBorders>
+            <w:shd w:val="clear" w:color="auto" w:fill="EEEEEE"/>
+            <w:tcMar>
+              <w:top w:w="55" w:type="dxa"/>
+              <w:left w:w="55" w:type="dxa"/>
+              <w:bottom w:w="55" w:type="dxa"/>
+              <w:right w:w="55" w:type="dxa"/>
+            </w:tcMar>
+            <w:hideMark/>
+          </w:tcPr>
+          <w:p>
+            <w:pPr>
+              <w:pStyle w:val="TableContents"/>
+              <w:spacing w:line="256" w:lineRule="auto"/>
+              <w:rPr>
+                <w:rFonts w:ascii="Times New Roman" w:hAnsi="Times New Roman" w:cs="Times New Roman"/>
+              </w:rPr>
+            </w:pPr>
+            <w:r>
+              <w:rPr>
+                <w:rFonts w:ascii="Times New Roman" w:hAnsi="Times New Roman" w:cs="Times New Roman"/>
+              </w:rPr>
+              <w:t>0</w:t>
+            </w:r>
+          </w:p>
+        </w:tc>
+        <w:tc>
+          <w:tcPr>
+            <w:tcW w:w="711" w:type="dxa"/>
+            <w:tcBorders>
+              <w:top w:val="nil"/>
+              <w:left w:val="single" w:sz="2" w:space="0" w:color="000000"/>
+              <w:bottom w:val="single" w:sz="2" w:space="0" w:color="000000"/>
+              <w:right w:val="single" w:sz="2" w:space="0" w:color="000000"/>
+            </w:tcBorders>
+            <w:shd w:val="clear" w:color="auto" w:fill="B2B2B2"/>
+            <w:tcMar>
+              <w:top w:w="55" w:type="dxa"/>
+              <w:left w:w="55" w:type="dxa"/>
+              <w:bottom w:w="55" w:type="dxa"/>
+              <w:right w:w="55" w:type="dxa"/>
+            </w:tcMar>
+            <w:hideMark/>
+          </w:tcPr>
+          <w:p>
+            <w:pPr>
+              <w:pStyle w:val="TableContents"/>
+              <w:spacing w:line="256" w:lineRule="auto"/>
+              <w:rPr>
+                <w:rFonts w:ascii="Times New Roman" w:hAnsi="Times New Roman" w:cs="Times New Roman"/>
+              </w:rPr>
+            </w:pPr>
+            <w:r>
+              <w:rPr>
+                <w:rFonts w:ascii="Times New Roman" w:hAnsi="Times New Roman" w:cs="Times New Roman"/>
+              </w:rPr>
+              <w:t>0</w:t>
+            </w:r>
+          </w:p>
+        </w:tc>
+      </w:tr>
+      <w:tr>
+        <w:trPr>
+          <w:trHeight w:val="213"/>
+        </w:trPr>
+        <w:tc>
+          <w:tcPr>
+            <w:tcW w:w="713" w:type="dxa"/>
+            <w:tcBorders>
+              <w:top w:val="nil"/>
+              <w:left w:val="single" w:sz="2" w:space="0" w:color="000000"/>
+              <w:bottom w:val="single" w:sz="2" w:space="0" w:color="000000"/>
+              <w:right w:val="nil"/>
+            </w:tcBorders>
+            <w:shd w:val="clear" w:color="auto" w:fill="EEEEEE"/>
+            <w:tcMar>
+              <w:top w:w="55" w:type="dxa"/>
+              <w:left w:w="55" w:type="dxa"/>
+              <w:bottom w:w="55" w:type="dxa"/>
+              <w:right w:w="55" w:type="dxa"/>
+            </w:tcMar>
+            <w:hideMark/>
+          </w:tcPr>
+          <w:p>
+            <w:pPr>
+              <w:pStyle w:val="TableContents"/>
+              <w:spacing w:line="256" w:lineRule="auto"/>
+              <w:rPr>
+                <w:rFonts w:ascii="Times New Roman" w:hAnsi="Times New Roman" w:cs="Times New Roman"/>
+              </w:rPr>
+            </w:pPr>
+            <w:r>
+              <w:rPr>
+                <w:rFonts w:ascii="Times New Roman" w:hAnsi="Times New Roman" w:cs="Times New Roman"/>
+              </w:rPr>
+              <w:t>0</w:t>
+            </w:r>
+          </w:p>
+        </w:tc>
+        <w:tc>
+          <w:tcPr>
+            <w:tcW w:w="711" w:type="dxa"/>
+            <w:tcBorders>
+              <w:top w:val="nil"/>
+              <w:left w:val="single" w:sz="2" w:space="0" w:color="000000"/>
+              <w:bottom w:val="single" w:sz="2" w:space="0" w:color="000000"/>
+              <w:right w:val="nil"/>
+            </w:tcBorders>
+            <w:shd w:val="clear" w:color="auto" w:fill="EEEEEE"/>
+            <w:tcMar>
+              <w:top w:w="55" w:type="dxa"/>
+              <w:left w:w="55" w:type="dxa"/>
+              <w:bottom w:w="55" w:type="dxa"/>
+              <w:right w:w="55" w:type="dxa"/>
+            </w:tcMar>
+            <w:hideMark/>
+          </w:tcPr>
+          <w:p>
+            <w:pPr>
+              <w:pStyle w:val="TableContents"/>
+              <w:spacing w:line="256" w:lineRule="auto"/>
+              <w:rPr>
+                <w:rFonts w:ascii="Times New Roman" w:hAnsi="Times New Roman" w:cs="Times New Roman"/>
+              </w:rPr>
+            </w:pPr>
+            <w:r>
+              <w:rPr>
+                <w:rFonts w:ascii="Times New Roman" w:hAnsi="Times New Roman" w:cs="Times New Roman"/>
+              </w:rPr>
+              <w:t>0</w:t>
+            </w:r>
+          </w:p>
+        </w:tc>
+        <w:tc>
+          <w:tcPr>
+            <w:tcW w:w="711" w:type="dxa"/>
+            <w:tcBorders>
+              <w:top w:val="nil"/>
+              <w:left w:val="single" w:sz="2" w:space="0" w:color="000000"/>
+              <w:bottom w:val="single" w:sz="2" w:space="0" w:color="000000"/>
+              <w:right w:val="nil"/>
+            </w:tcBorders>
+            <w:shd w:val="clear" w:color="auto" w:fill="EEEEEE"/>
+            <w:tcMar>
+              <w:top w:w="55" w:type="dxa"/>
+              <w:left w:w="55" w:type="dxa"/>
+              <w:bottom w:w="55" w:type="dxa"/>
+              <w:right w:w="55" w:type="dxa"/>
+            </w:tcMar>
+            <w:hideMark/>
+          </w:tcPr>
+          <w:p>
+            <w:pPr>
+              <w:pStyle w:val="TableContents"/>
+              <w:spacing w:line="256" w:lineRule="auto"/>
+              <w:rPr>
+                <w:rFonts w:ascii="Times New Roman" w:hAnsi="Times New Roman" w:cs="Times New Roman"/>
+                <w:lang w:val="en-US"/>
+              </w:rPr>
+            </w:pPr>
+            <w:r>
+              <w:rPr>
+                <w:rFonts w:ascii="Times New Roman" w:hAnsi="Times New Roman" w:cs="Times New Roman"/>
+                <w:lang w:val="en-US"/>
+              </w:rPr>
+              <w:t>1</w:t>
+            </w:r>
+          </w:p>
+        </w:tc>
+        <w:tc>
+          <w:tcPr>
+            <w:tcW w:w="711" w:type="dxa"/>
+            <w:tcBorders>
+              <w:top w:val="nil"/>
+              <w:left w:val="single" w:sz="2" w:space="0" w:color="000000"/>
+              <w:bottom w:val="single" w:sz="2" w:space="0" w:color="000000"/>
+              <w:right w:val="single" w:sz="2" w:space="0" w:color="000000"/>
+            </w:tcBorders>
+            <w:shd w:val="clear" w:color="auto" w:fill="B2B2B2"/>
+            <w:tcMar>
+              <w:top w:w="55" w:type="dxa"/>
+              <w:left w:w="55" w:type="dxa"/>
+              <w:bottom w:w="55" w:type="dxa"/>
+              <w:right w:w="55" w:type="dxa"/>
+            </w:tcMar>
+            <w:hideMark/>
+          </w:tcPr>
+          <w:p>
+            <w:pPr>
+              <w:pStyle w:val="TableContents"/>
+              <w:spacing w:line="256" w:lineRule="auto"/>
+              <w:rPr>
+                <w:rFonts w:ascii="Times New Roman" w:hAnsi="Times New Roman" w:cs="Times New Roman"/>
+              </w:rPr>
+            </w:pPr>
+            <w:r>
+              <w:rPr>
+                <w:rFonts w:ascii="Times New Roman" w:hAnsi="Times New Roman" w:cs="Times New Roman"/>
+              </w:rPr>
+              <w:t>0</w:t>
+            </w:r>
+          </w:p>
+        </w:tc>
+      </w:tr>
+      <w:tr>
+        <w:trPr>
+          <w:trHeight w:val="213"/>
+        </w:trPr>
+        <w:tc>
+          <w:tcPr>
+            <w:tcW w:w="713" w:type="dxa"/>
+            <w:tcBorders>
+              <w:top w:val="nil"/>
+              <w:left w:val="single" w:sz="2" w:space="0" w:color="000000"/>
+              <w:bottom w:val="single" w:sz="2" w:space="0" w:color="000000"/>
+              <w:right w:val="nil"/>
+            </w:tcBorders>
+            <w:shd w:val="clear" w:color="auto" w:fill="EEEEEE"/>
+            <w:tcMar>
+              <w:top w:w="55" w:type="dxa"/>
+              <w:left w:w="55" w:type="dxa"/>
+              <w:bottom w:w="55" w:type="dxa"/>
+              <w:right w:w="55" w:type="dxa"/>
+            </w:tcMar>
+            <w:hideMark/>
+          </w:tcPr>
+          <w:p>
+            <w:pPr>
+              <w:pStyle w:val="TableContents"/>
+              <w:spacing w:line="256" w:lineRule="auto"/>
+              <w:rPr>
+                <w:rFonts w:ascii="Times New Roman" w:hAnsi="Times New Roman" w:cs="Times New Roman"/>
+                <w:lang w:val="en-US"/>
+              </w:rPr>
+            </w:pPr>
+            <w:r>
+              <w:rPr>
+                <w:rFonts w:ascii="Times New Roman" w:hAnsi="Times New Roman" w:cs="Times New Roman"/>
+                <w:lang w:val="en-US"/>
+              </w:rPr>
+              <w:t>1</w:t>
+            </w:r>
+          </w:p>
+        </w:tc>
+        <w:tc>
+          <w:tcPr>
+            <w:tcW w:w="711" w:type="dxa"/>
+            <w:tcBorders>
+              <w:top w:val="nil"/>
+              <w:left w:val="single" w:sz="2" w:space="0" w:color="000000"/>
+              <w:bottom w:val="single" w:sz="2" w:space="0" w:color="000000"/>
+              <w:right w:val="nil"/>
+            </w:tcBorders>
+            <w:shd w:val="clear" w:color="auto" w:fill="EEEEEE"/>
+            <w:tcMar>
+              <w:top w:w="55" w:type="dxa"/>
+              <w:left w:w="55" w:type="dxa"/>
+              <w:bottom w:w="55" w:type="dxa"/>
+              <w:right w:w="55" w:type="dxa"/>
+            </w:tcMar>
+            <w:hideMark/>
+          </w:tcPr>
+          <w:p>
+            <w:pPr>
+              <w:pStyle w:val="TableContents"/>
+              <w:spacing w:line="256" w:lineRule="auto"/>
+              <w:rPr>
+                <w:rFonts w:ascii="Times New Roman" w:hAnsi="Times New Roman" w:cs="Times New Roman"/>
+              </w:rPr>
+            </w:pPr>
+            <w:r>
+              <w:rPr>
+                <w:rFonts w:ascii="Times New Roman" w:hAnsi="Times New Roman" w:cs="Times New Roman"/>
+              </w:rPr>
+              <w:t>0</w:t>
+            </w:r>
+          </w:p>
+        </w:tc>
+        <w:tc>
+          <w:tcPr>
+            <w:tcW w:w="711" w:type="dxa"/>
+            <w:tcBorders>
+              <w:top w:val="nil"/>
+              <w:left w:val="single" w:sz="2" w:space="0" w:color="000000"/>
+              <w:bottom w:val="single" w:sz="2" w:space="0" w:color="000000"/>
+              <w:right w:val="nil"/>
+            </w:tcBorders>
+            <w:shd w:val="clear" w:color="auto" w:fill="EEEEEE"/>
+            <w:tcMar>
+              <w:top w:w="55" w:type="dxa"/>
+              <w:left w:w="55" w:type="dxa"/>
+              <w:bottom w:w="55" w:type="dxa"/>
+              <w:right w:w="55" w:type="dxa"/>
+            </w:tcMar>
+            <w:hideMark/>
+          </w:tcPr>
+          <w:p>
+            <w:pPr>
+              <w:pStyle w:val="TableContents"/>
+              <w:spacing w:line="256" w:lineRule="auto"/>
+              <w:rPr>
+                <w:rFonts w:ascii="Times New Roman" w:hAnsi="Times New Roman" w:cs="Times New Roman"/>
+              </w:rPr>
+            </w:pPr>
+            <w:r>
+              <w:rPr>
+                <w:rFonts w:ascii="Times New Roman" w:hAnsi="Times New Roman" w:cs="Times New Roman"/>
+              </w:rPr>
+              <w:t>0</w:t>
+            </w:r>
+          </w:p>
+        </w:tc>
+        <w:tc>
+          <w:tcPr>
+            <w:tcW w:w="711" w:type="dxa"/>
+            <w:tcBorders>
+              <w:top w:val="nil"/>
+              <w:left w:val="single" w:sz="2" w:space="0" w:color="000000"/>
+              <w:bottom w:val="single" w:sz="2" w:space="0" w:color="000000"/>
+              <w:right w:val="single" w:sz="2" w:space="0" w:color="000000"/>
+            </w:tcBorders>
+            <w:shd w:val="clear" w:color="auto" w:fill="B2B2B2"/>
+            <w:tcMar>
+              <w:top w:w="55" w:type="dxa"/>
+              <w:left w:w="55" w:type="dxa"/>
+              <w:bottom w:w="55" w:type="dxa"/>
+              <w:right w:w="55" w:type="dxa"/>
+            </w:tcMar>
+            <w:hideMark/>
+          </w:tcPr>
+          <w:p>
+            <w:pPr>
+              <w:pStyle w:val="TableContents"/>
+              <w:spacing w:line="256" w:lineRule="auto"/>
+              <w:rPr>
+                <w:rFonts w:ascii="Times New Roman" w:hAnsi="Times New Roman" w:cs="Times New Roman"/>
+              </w:rPr>
+            </w:pPr>
+            <w:r>
+              <w:rPr>
+                <w:rFonts w:ascii="Times New Roman" w:hAnsi="Times New Roman" w:cs="Times New Roman"/>
+              </w:rPr>
+              <w:t>0</w:t>
+            </w:r>
+          </w:p>
+        </w:tc>
+      </w:tr>
+      <w:tr>
+        <w:trPr>
+          <w:trHeight w:val="201"/>
+        </w:trPr>
+        <w:tc>
+          <w:tcPr>
+            <w:tcW w:w="713" w:type="dxa"/>
+            <w:tcBorders>
+              <w:top w:val="nil"/>
+              <w:left w:val="single" w:sz="2" w:space="0" w:color="000000"/>
+              <w:bottom w:val="single" w:sz="2" w:space="0" w:color="000000"/>
+              <w:right w:val="nil"/>
+            </w:tcBorders>
+            <w:shd w:val="clear" w:color="auto" w:fill="EEEEEE"/>
+            <w:tcMar>
+              <w:top w:w="55" w:type="dxa"/>
+              <w:left w:w="55" w:type="dxa"/>
+              <w:bottom w:w="55" w:type="dxa"/>
+              <w:right w:w="55" w:type="dxa"/>
+            </w:tcMar>
+            <w:hideMark/>
+          </w:tcPr>
+          <w:p>
+            <w:pPr>
+              <w:pStyle w:val="TableContents"/>
+              <w:spacing w:line="256" w:lineRule="auto"/>
+              <w:rPr>
+                <w:rFonts w:ascii="Times New Roman" w:hAnsi="Times New Roman" w:cs="Times New Roman"/>
+              </w:rPr>
+            </w:pPr>
+            <w:r>
+              <w:rPr>
+                <w:rFonts w:ascii="Times New Roman" w:hAnsi="Times New Roman" w:cs="Times New Roman"/>
+              </w:rPr>
+              <w:t>1</w:t>
+            </w:r>
+          </w:p>
+        </w:tc>
+        <w:tc>
+          <w:tcPr>
+            <w:tcW w:w="711" w:type="dxa"/>
+            <w:tcBorders>
+              <w:top w:val="nil"/>
+              <w:left w:val="single" w:sz="2" w:space="0" w:color="000000"/>
+              <w:bottom w:val="single" w:sz="2" w:space="0" w:color="000000"/>
+              <w:right w:val="nil"/>
+            </w:tcBorders>
+            <w:shd w:val="clear" w:color="auto" w:fill="EEEEEE"/>
+            <w:tcMar>
+              <w:top w:w="55" w:type="dxa"/>
+              <w:left w:w="55" w:type="dxa"/>
+              <w:bottom w:w="55" w:type="dxa"/>
+              <w:right w:w="55" w:type="dxa"/>
+            </w:tcMar>
+            <w:hideMark/>
+          </w:tcPr>
+          <w:p>
+            <w:pPr>
+              <w:pStyle w:val="TableContents"/>
+              <w:spacing w:line="256" w:lineRule="auto"/>
+              <w:rPr>
+                <w:rFonts w:ascii="Times New Roman" w:hAnsi="Times New Roman" w:cs="Times New Roman"/>
+              </w:rPr>
+            </w:pPr>
+            <w:r>
+              <w:rPr>
+                <w:rFonts w:ascii="Times New Roman" w:hAnsi="Times New Roman" w:cs="Times New Roman"/>
+              </w:rPr>
+              <w:t>0</w:t>
+            </w:r>
+          </w:p>
+        </w:tc>
+        <w:tc>
+          <w:tcPr>
+            <w:tcW w:w="711" w:type="dxa"/>
+            <w:tcBorders>
+              <w:top w:val="nil"/>
+              <w:left w:val="single" w:sz="2" w:space="0" w:color="000000"/>
+              <w:bottom w:val="single" w:sz="2" w:space="0" w:color="000000"/>
+              <w:right w:val="nil"/>
+            </w:tcBorders>
+            <w:shd w:val="clear" w:color="auto" w:fill="EEEEEE"/>
+            <w:tcMar>
+              <w:top w:w="55" w:type="dxa"/>
+              <w:left w:w="55" w:type="dxa"/>
+              <w:bottom w:w="55" w:type="dxa"/>
+              <w:right w:w="55" w:type="dxa"/>
+            </w:tcMar>
+            <w:hideMark/>
+          </w:tcPr>
+          <w:p>
+            <w:pPr>
+              <w:pStyle w:val="TableContents"/>
+              <w:spacing w:line="256" w:lineRule="auto"/>
+              <w:rPr>
+                <w:rFonts w:ascii="Times New Roman" w:hAnsi="Times New Roman" w:cs="Times New Roman"/>
+              </w:rPr>
+            </w:pPr>
+            <w:r>
+              <w:rPr>
+                <w:rFonts w:ascii="Times New Roman" w:hAnsi="Times New Roman" w:cs="Times New Roman"/>
+              </w:rPr>
+              <w:t>1</w:t>
+            </w:r>
+          </w:p>
+        </w:tc>
+        <w:tc>
+          <w:tcPr>
+            <w:tcW w:w="711" w:type="dxa"/>
+            <w:tcBorders>
+              <w:top w:val="nil"/>
+              <w:left w:val="single" w:sz="2" w:space="0" w:color="000000"/>
+              <w:bottom w:val="single" w:sz="2" w:space="0" w:color="000000"/>
+              <w:right w:val="single" w:sz="2" w:space="0" w:color="000000"/>
+            </w:tcBorders>
+            <w:shd w:val="clear" w:color="auto" w:fill="B2B2B2"/>
+            <w:tcMar>
+              <w:top w:w="55" w:type="dxa"/>
+              <w:left w:w="55" w:type="dxa"/>
+              <w:bottom w:w="55" w:type="dxa"/>
+              <w:right w:w="55" w:type="dxa"/>
+            </w:tcMar>
+            <w:hideMark/>
+          </w:tcPr>
+          <w:p>
+            <w:pPr>
+              <w:pStyle w:val="TableContents"/>
+              <w:spacing w:line="256" w:lineRule="auto"/>
+              <w:rPr>
+                <w:rFonts w:ascii="Times New Roman" w:hAnsi="Times New Roman" w:cs="Times New Roman"/>
+              </w:rPr>
+            </w:pPr>
+            <w:r>
+              <w:rPr>
+                <w:rFonts w:ascii="Times New Roman" w:hAnsi="Times New Roman" w:cs="Times New Roman"/>
+              </w:rPr>
+              <w:t>0</w:t>
+            </w:r>
+          </w:p>
+        </w:tc>
+      </w:tr>
+      <w:tr>
+        <w:trPr>
+          <w:trHeight w:val="213"/>
+        </w:trPr>
+        <w:tc>
+          <w:tcPr>
+            <w:tcW w:w="713" w:type="dxa"/>
+            <w:tcBorders>
+              <w:top w:val="nil"/>
+              <w:left w:val="single" w:sz="2" w:space="0" w:color="000000"/>
+              <w:bottom w:val="single" w:sz="2" w:space="0" w:color="000000"/>
+              <w:right w:val="nil"/>
+            </w:tcBorders>
+            <w:shd w:val="clear" w:color="auto" w:fill="EEEEEE"/>
+            <w:tcMar>
+              <w:top w:w="55" w:type="dxa"/>
+              <w:left w:w="55" w:type="dxa"/>
+              <w:bottom w:w="55" w:type="dxa"/>
+              <w:right w:w="55" w:type="dxa"/>
+            </w:tcMar>
+            <w:hideMark/>
+          </w:tcPr>
+          <w:p>
+            <w:pPr>
+              <w:pStyle w:val="TableContents"/>
+              <w:spacing w:line="256" w:lineRule="auto"/>
+              <w:rPr>
+                <w:rFonts w:ascii="Times New Roman" w:hAnsi="Times New Roman" w:cs="Times New Roman"/>
+              </w:rPr>
+            </w:pPr>
+            <w:r>
+              <w:rPr>
+                <w:rFonts w:ascii="Times New Roman" w:hAnsi="Times New Roman" w:cs="Times New Roman"/>
+              </w:rPr>
+              <w:t>1</w:t>
+            </w:r>
+          </w:p>
+        </w:tc>
+        <w:tc>
+          <w:tcPr>
+            <w:tcW w:w="711" w:type="dxa"/>
+            <w:tcBorders>
+              <w:top w:val="nil"/>
+              <w:left w:val="single" w:sz="2" w:space="0" w:color="000000"/>
+              <w:bottom w:val="single" w:sz="2" w:space="0" w:color="000000"/>
+              <w:right w:val="nil"/>
+            </w:tcBorders>
+            <w:shd w:val="clear" w:color="auto" w:fill="EEEEEE"/>
+            <w:tcMar>
+              <w:top w:w="55" w:type="dxa"/>
+              <w:left w:w="55" w:type="dxa"/>
+              <w:bottom w:w="55" w:type="dxa"/>
+              <w:right w:w="55" w:type="dxa"/>
+            </w:tcMar>
+            <w:hideMark/>
+          </w:tcPr>
+          <w:p>
+            <w:pPr>
+              <w:pStyle w:val="TableContents"/>
+              <w:spacing w:line="256" w:lineRule="auto"/>
+              <w:rPr>
+                <w:rFonts w:ascii="Times New Roman" w:hAnsi="Times New Roman" w:cs="Times New Roman"/>
+              </w:rPr>
+            </w:pPr>
+            <w:r>
+              <w:rPr>
+                <w:rFonts w:ascii="Times New Roman" w:hAnsi="Times New Roman" w:cs="Times New Roman"/>
+              </w:rPr>
+              <w:t>1</w:t>
+            </w:r>
+          </w:p>
+        </w:tc>
+        <w:tc>
+          <w:tcPr>
+            <w:tcW w:w="711" w:type="dxa"/>
+            <w:tcBorders>
+              <w:top w:val="nil"/>
+              <w:left w:val="single" w:sz="2" w:space="0" w:color="000000"/>
+              <w:bottom w:val="single" w:sz="2" w:space="0" w:color="000000"/>
+              <w:right w:val="nil"/>
+            </w:tcBorders>
+            <w:shd w:val="clear" w:color="auto" w:fill="EEEEEE"/>
+            <w:tcMar>
+              <w:top w:w="55" w:type="dxa"/>
+              <w:left w:w="55" w:type="dxa"/>
+              <w:bottom w:w="55" w:type="dxa"/>
+              <w:right w:w="55" w:type="dxa"/>
+            </w:tcMar>
+            <w:hideMark/>
+          </w:tcPr>
+          <w:p>
+            <w:pPr>
+              <w:pStyle w:val="TableContents"/>
+              <w:spacing w:line="256" w:lineRule="auto"/>
+              <w:rPr>
+                <w:rFonts w:ascii="Times New Roman" w:hAnsi="Times New Roman" w:cs="Times New Roman"/>
+              </w:rPr>
+            </w:pPr>
+            <w:r>
+              <w:rPr>
+                <w:rFonts w:ascii="Times New Roman" w:hAnsi="Times New Roman" w:cs="Times New Roman"/>
+              </w:rPr>
+              <w:t>0</w:t>
+            </w:r>
+          </w:p>
+        </w:tc>
+        <w:tc>
+          <w:tcPr>
+            <w:tcW w:w="711" w:type="dxa"/>
+            <w:tcBorders>
+              <w:top w:val="nil"/>
+              <w:left w:val="single" w:sz="2" w:space="0" w:color="000000"/>
+              <w:bottom w:val="single" w:sz="2" w:space="0" w:color="000000"/>
+              <w:right w:val="single" w:sz="2" w:space="0" w:color="000000"/>
+            </w:tcBorders>
+            <w:shd w:val="clear" w:color="auto" w:fill="B2B2B2"/>
+            <w:tcMar>
+              <w:top w:w="55" w:type="dxa"/>
+              <w:left w:w="55" w:type="dxa"/>
+              <w:bottom w:w="55" w:type="dxa"/>
+              <w:right w:w="55" w:type="dxa"/>
+            </w:tcMar>
+            <w:hideMark/>
+          </w:tcPr>
+          <w:p>
+            <w:pPr>
+              <w:pStyle w:val="TableContents"/>
+              <w:spacing w:line="256" w:lineRule="auto"/>
+              <w:rPr>
+                <w:rFonts w:ascii="Times New Roman" w:hAnsi="Times New Roman" w:cs="Times New Roman"/>
+              </w:rPr>
+            </w:pPr>
+            <w:r>
+              <w:rPr>
+                <w:rFonts w:ascii="Times New Roman" w:hAnsi="Times New Roman" w:cs="Times New Roman"/>
+              </w:rPr>
+              <w:t>0</w:t>
+            </w:r>
+          </w:p>
+        </w:tc>
+      </w:tr>
+      <w:tr>
+        <w:trPr>
+          <w:trHeight w:val="213"/>
+        </w:trPr>
+        <w:tc>
+          <w:tcPr>
+            <w:tcW w:w="713" w:type="dxa"/>
+            <w:tcBorders>
+              <w:top w:val="nil"/>
+              <w:left w:val="single" w:sz="2" w:space="0" w:color="000000"/>
+              <w:bottom w:val="single" w:sz="2" w:space="0" w:color="000000"/>
+              <w:right w:val="nil"/>
+            </w:tcBorders>
+            <w:shd w:val="clear" w:color="auto" w:fill="EEEEEE"/>
+            <w:tcMar>
+              <w:top w:w="55" w:type="dxa"/>
+              <w:left w:w="55" w:type="dxa"/>
+              <w:bottom w:w="55" w:type="dxa"/>
+              <w:right w:w="55" w:type="dxa"/>
+            </w:tcMar>
+            <w:hideMark/>
+          </w:tcPr>
+          <w:p>
+            <w:pPr>
+              <w:pStyle w:val="TableContents"/>
+              <w:spacing w:line="256" w:lineRule="auto"/>
+              <w:rPr>
+                <w:rFonts w:ascii="Times New Roman" w:hAnsi="Times New Roman" w:cs="Times New Roman"/>
+              </w:rPr>
+            </w:pPr>
+            <w:r>
+              <w:rPr>
+                <w:rFonts w:ascii="Times New Roman" w:hAnsi="Times New Roman" w:cs="Times New Roman"/>
+              </w:rPr>
+              <w:t>1</w:t>
+            </w:r>
+          </w:p>
+        </w:tc>
+        <w:tc>
+          <w:tcPr>
+            <w:tcW w:w="711" w:type="dxa"/>
+            <w:tcBorders>
+              <w:top w:val="nil"/>
+              <w:left w:val="single" w:sz="2" w:space="0" w:color="000000"/>
+              <w:bottom w:val="single" w:sz="2" w:space="0" w:color="000000"/>
+              <w:right w:val="nil"/>
+            </w:tcBorders>
+            <w:shd w:val="clear" w:color="auto" w:fill="EEEEEE"/>
+            <w:tcMar>
+              <w:top w:w="55" w:type="dxa"/>
+              <w:left w:w="55" w:type="dxa"/>
+              <w:bottom w:w="55" w:type="dxa"/>
+              <w:right w:w="55" w:type="dxa"/>
+            </w:tcMar>
+            <w:hideMark/>
+          </w:tcPr>
+          <w:p>
+            <w:pPr>
+              <w:pStyle w:val="TableContents"/>
+              <w:spacing w:line="256" w:lineRule="auto"/>
+              <w:rPr>
+                <w:rFonts w:ascii="Times New Roman" w:hAnsi="Times New Roman" w:cs="Times New Roman"/>
+              </w:rPr>
+            </w:pPr>
+            <w:r>
+              <w:rPr>
+                <w:rFonts w:ascii="Times New Roman" w:hAnsi="Times New Roman" w:cs="Times New Roman"/>
+              </w:rPr>
+              <w:t>1</w:t>
+            </w:r>
+          </w:p>
+        </w:tc>
+        <w:tc>
+          <w:tcPr>
+            <w:tcW w:w="711" w:type="dxa"/>
+            <w:tcBorders>
+              <w:top w:val="nil"/>
+              <w:left w:val="single" w:sz="2" w:space="0" w:color="000000"/>
+              <w:bottom w:val="single" w:sz="2" w:space="0" w:color="000000"/>
+              <w:right w:val="nil"/>
+            </w:tcBorders>
+            <w:shd w:val="clear" w:color="auto" w:fill="EEEEEE"/>
+            <w:tcMar>
+              <w:top w:w="55" w:type="dxa"/>
+              <w:left w:w="55" w:type="dxa"/>
+              <w:bottom w:w="55" w:type="dxa"/>
+              <w:right w:w="55" w:type="dxa"/>
+            </w:tcMar>
+            <w:hideMark/>
+          </w:tcPr>
+          <w:p>
+            <w:pPr>
+              <w:pStyle w:val="TableContents"/>
+              <w:spacing w:line="256" w:lineRule="auto"/>
+              <w:rPr>
+                <w:rFonts w:ascii="Times New Roman" w:hAnsi="Times New Roman" w:cs="Times New Roman"/>
+              </w:rPr>
+            </w:pPr>
+            <w:r>
+              <w:rPr>
+                <w:rFonts w:ascii="Times New Roman" w:hAnsi="Times New Roman" w:cs="Times New Roman"/>
+              </w:rPr>
+              <w:t>1</w:t>
+            </w:r>
+          </w:p>
+        </w:tc>
+        <w:tc>
+          <w:tcPr>
+            <w:tcW w:w="711" w:type="dxa"/>
+            <w:tcBorders>
+              <w:top w:val="nil"/>
+              <w:left w:val="single" w:sz="2" w:space="0" w:color="000000"/>
+              <w:bottom w:val="single" w:sz="2" w:space="0" w:color="000000"/>
+              <w:right w:val="single" w:sz="2" w:space="0" w:color="000000"/>
+            </w:tcBorders>
+            <w:shd w:val="clear" w:color="auto" w:fill="B2B2B2"/>
+            <w:tcMar>
+              <w:top w:w="55" w:type="dxa"/>
+              <w:left w:w="55" w:type="dxa"/>
+              <w:bottom w:w="55" w:type="dxa"/>
+              <w:right w:w="55" w:type="dxa"/>
+            </w:tcMar>
+            <w:hideMark/>
+          </w:tcPr>
+          <w:p>
+            <w:pPr>
+              <w:pStyle w:val="TableContents"/>
+              <w:spacing w:line="256" w:lineRule="auto"/>
+              <w:rPr>
+                <w:rFonts w:ascii="Times New Roman" w:hAnsi="Times New Roman" w:cs="Times New Roman"/>
+              </w:rPr>
+            </w:pPr>
+            <w:r>
+              <w:rPr>
+                <w:rFonts w:ascii="Times New Roman" w:hAnsi="Times New Roman" w:cs="Times New Roman"/>
+              </w:rPr>
+              <w:t>1</w:t>
+            </w:r>
+          </w:p>
+        </w:tc>
+      </w:tr>
+    </w:tbl>
+    <w:p>
+      <w:pPr>
+        <w:pStyle w:val="Standard"/>
+        <w:rPr>
+          <w:rFonts w:ascii="Times New Roman" w:hAnsi="Times New Roman" w:cs="Times New Roman"/>
+        </w:rPr>
+      </w:pPr>
+    </w:p>
+    <w:p>
+      <w:pPr>
+        <w:pStyle w:val="Standard"/>
+        <w:rPr>
+          <w:rFonts w:ascii="Times New Roman" w:hAnsi="Times New Roman" w:cs="Times New Roman"/>
+        </w:rPr>
+      </w:pPr>
+      <w:r>
+        <w:rPr>
+          <w:rFonts w:ascii="Times New Roman" w:hAnsi="Times New Roman" w:cs="Times New Roman"/>
+        </w:rPr>
         <w:t xml:space="preserve">В базисе ИЛИ-НЕ приводится в виду: Y = </w:t>
       </w:r>
       <m:oMath>
@@ -1916,7 +3556,7 @@
             <m:chr m:val="̅"/>
             <m:ctrlPr>
               <w:rPr>
-                <w:rFonts w:ascii="Cambria Math" w:hAnsi="Cambria Math"/>
+                <w:rFonts w:ascii="Cambria Math" w:hAnsi="Cambria Math" w:cs="Times New Roman"/>
               </w:rPr>
             </m:ctrlPr>
           </m:accPr>
@@ -1926,14 +3566,14 @@
                 <m:chr m:val="̅"/>
                 <m:ctrlPr>
                   <w:rPr>
-                    <w:rFonts w:ascii="Cambria Math" w:hAnsi="Cambria Math"/>
+                    <w:rFonts w:ascii="Cambria Math" w:hAnsi="Cambria Math" w:cs="Times New Roman"/>
                   </w:rPr>
                 </m:ctrlPr>
               </m:accPr>
               <m:e>
                 <m:r>
                   <w:rPr>
-                    <w:rFonts w:ascii="Cambria Math" w:hAnsi="Cambria Math"/>
+                    <w:rFonts w:ascii="Cambria Math" w:hAnsi="Cambria Math" w:cs="Times New Roman"/>
                   </w:rPr>
                   <m:t>X1</m:t>
                 </m:r>
@@ -1941,7 +3581,7 @@
             </m:acc>
             <m:r>
               <w:rPr>
-                <w:rFonts w:ascii="Cambria Math" w:hAnsi="Cambria Math"/>
+                <w:rFonts w:ascii="Cambria Math" w:hAnsi="Cambria Math" w:cs="Times New Roman"/>
               </w:rPr>
               <m:t>↓</m:t>
             </m:r>
@@ -1950,14 +3590,14 @@
                 <m:chr m:val="̅"/>
                 <m:ctrlPr>
                   <w:rPr>
-                    <w:rFonts w:ascii="Cambria Math" w:hAnsi="Cambria Math"/>
+                    <w:rFonts w:ascii="Cambria Math" w:hAnsi="Cambria Math" w:cs="Times New Roman"/>
                   </w:rPr>
                 </m:ctrlPr>
               </m:accPr>
               <m:e>
                 <m:r>
                   <w:rPr>
-                    <w:rFonts w:ascii="Cambria Math" w:hAnsi="Cambria Math"/>
+                    <w:rFonts w:ascii="Cambria Math" w:hAnsi="Cambria Math" w:cs="Times New Roman"/>
                   </w:rPr>
                   <m:t>X2</m:t>
                 </m:r>
@@ -1967,7 +3607,7 @@
         </m:acc>
         <m:r>
           <w:rPr>
-            <w:rFonts w:ascii="Cambria Math" w:hAnsi="Cambria Math"/>
+            <w:rFonts w:ascii="Cambria Math" w:hAnsi="Cambria Math" w:cs="Times New Roman"/>
           </w:rPr>
           <m:t>↓</m:t>
         </m:r>
@@ -1976,14 +3616,14 @@
             <m:chr m:val="̅"/>
             <m:ctrlPr>
               <w:rPr>
-                <w:rFonts w:ascii="Cambria Math" w:hAnsi="Cambria Math"/>
+                <w:rFonts w:ascii="Cambria Math" w:hAnsi="Cambria Math" w:cs="Times New Roman"/>
               </w:rPr>
             </m:ctrlPr>
           </m:accPr>
           <m:e>
             <m:r>
               <w:rPr>
-                <w:rFonts w:ascii="Cambria Math" w:hAnsi="Cambria Math"/>
+                <w:rFonts w:ascii="Cambria Math" w:hAnsi="Cambria Math" w:cs="Times New Roman"/>
               </w:rPr>
               <m:t>X3</m:t>
             </m:r>
@@ -1991,6 +3631,9 @@
         </m:acc>
       </m:oMath>
       <w:r>
+        <w:rPr>
+          <w:rFonts w:ascii="Times New Roman" w:hAnsi="Times New Roman" w:cs="Times New Roman"/>
+        </w:rPr>
         <w:t xml:space="preserve">; где отрицание выражается через применение стрелки Пирса на сам аргумент: </w:t>
       </w:r>
       <m:oMath>
@@ -1999,14 +3642,14 @@
             <m:chr m:val="̅"/>
             <m:ctrlPr>
               <w:rPr>
-                <w:rFonts w:ascii="Cambria Math" w:hAnsi="Cambria Math"/>
+                <w:rFonts w:ascii="Cambria Math" w:hAnsi="Cambria Math" w:cs="Times New Roman"/>
               </w:rPr>
             </m:ctrlPr>
           </m:accPr>
           <m:e>
             <m:r>
               <w:rPr>
-                <w:rFonts w:ascii="Cambria Math" w:hAnsi="Cambria Math"/>
+                <w:rFonts w:ascii="Cambria Math" w:hAnsi="Cambria Math" w:cs="Times New Roman"/>
               </w:rPr>
               <m:t>X</m:t>
             </m:r>
@@ -2014,7 +3657,7 @@
         </m:acc>
         <m:r>
           <w:rPr>
-            <w:rFonts w:ascii="Cambria Math" w:hAnsi="Cambria Math"/>
+            <w:rFonts w:ascii="Cambria Math" w:hAnsi="Cambria Math" w:cs="Times New Roman"/>
           </w:rPr>
           <m:t>=X↓X</m:t>
         </m:r>
@@ -2023,28 +3666,45 @@
     <w:p>
       <w:pPr>
         <w:pStyle w:val="Standard"/>
-      </w:pPr>
-      <w:r>
+        <w:rPr>
+          <w:rFonts w:ascii="Times New Roman" w:hAnsi="Times New Roman" w:cs="Times New Roman"/>
+        </w:rPr>
+      </w:pPr>
+      <w:r>
+        <w:rPr>
+          <w:rFonts w:ascii="Times New Roman" w:hAnsi="Times New Roman" w:cs="Times New Roman"/>
+        </w:rPr>
         <w:t xml:space="preserve">Таким образом, схема с </w:t>
       </w:r>
       <w:proofErr w:type="spellStart"/>
       <w:r>
+        <w:rPr>
+          <w:rFonts w:ascii="Times New Roman" w:hAnsi="Times New Roman" w:cs="Times New Roman"/>
+        </w:rPr>
         <w:t>двувходными</w:t>
       </w:r>
       <w:proofErr w:type="spellEnd"/>
       <w:r>
+        <w:rPr>
+          <w:rFonts w:ascii="Times New Roman" w:hAnsi="Times New Roman" w:cs="Times New Roman"/>
+        </w:rPr>
         <w:t xml:space="preserve"> вентилями имеет вид:</w:t>
       </w:r>
     </w:p>
     <w:p>
       <w:pPr>
         <w:pStyle w:val="Standard"/>
-      </w:pPr>
-      <w:r>
-        <w:rPr>
+        <w:rPr>
+          <w:rFonts w:ascii="Times New Roman" w:hAnsi="Times New Roman" w:cs="Times New Roman"/>
+        </w:rPr>
+      </w:pPr>
+      <w:r>
+        <w:rPr>
+          <w:rFonts w:ascii="Times New Roman" w:hAnsi="Times New Roman" w:cs="Times New Roman"/>
           <w:noProof/>
           <w:lang w:eastAsia="ru-RU" w:bidi="ar-SA"/>
         </w:rPr>
+        <w:lastRenderedPageBreak/>
         <w:drawing>
           <wp:inline distT="0" distB="0" distL="0" distR="0" wp14:anchorId="66604104" wp14:editId="5C313C9A">
             <wp:extent cx="5295900" cy="2876550"/>
@@ -2085,48 +3745,69 @@
     <w:p>
       <w:pPr>
         <w:pStyle w:val="Standard"/>
-      </w:pPr>
-      <w:r>
+        <w:rPr>
+          <w:rFonts w:ascii="Times New Roman" w:hAnsi="Times New Roman" w:cs="Times New Roman"/>
+        </w:rPr>
+      </w:pPr>
+      <w:r>
+        <w:rPr>
+          <w:rFonts w:ascii="Times New Roman" w:hAnsi="Times New Roman" w:cs="Times New Roman"/>
+        </w:rPr>
         <w:t>Моделирование работы схемы:</w:t>
       </w:r>
     </w:p>
     <w:p>
       <w:pPr>
         <w:pStyle w:val="Standard"/>
-      </w:pPr>
-      <w:r>
-        <w:rPr>
+        <w:rPr>
+          <w:rFonts w:ascii="Times New Roman" w:hAnsi="Times New Roman" w:cs="Times New Roman"/>
+          <w:lang w:val="en-US"/>
+        </w:rPr>
+      </w:pPr>
+      <w:r>
+        <w:rPr>
+          <w:rFonts w:ascii="Times New Roman" w:hAnsi="Times New Roman" w:cs="Times New Roman"/>
+        </w:rPr>
+        <w:t>Входы</w:t>
+      </w:r>
+      <w:r>
+        <w:rPr>
+          <w:rFonts w:ascii="Times New Roman" w:hAnsi="Times New Roman" w:cs="Times New Roman"/>
+          <w:lang w:val="en-US"/>
+        </w:rPr>
+        <w:t>:</w:t>
+      </w:r>
+    </w:p>
+    <w:p>
+      <w:pPr>
+        <w:pStyle w:val="Standard"/>
+        <w:rPr>
+          <w:rFonts w:ascii="Times New Roman" w:hAnsi="Times New Roman" w:cs="Times New Roman"/>
+        </w:rPr>
+      </w:pPr>
+      <w:r>
+        <w:rPr>
+          <w:rFonts w:ascii="Times New Roman" w:hAnsi="Times New Roman" w:cs="Times New Roman"/>
           <w:noProof/>
-          <w:lang w:eastAsia="ru-RU" w:bidi="ar-SA"/>
-        </w:rPr>
-        <w:lastRenderedPageBreak/>
+          <w:lang w:eastAsia="ru-RU"/>
+        </w:rPr>
         <w:drawing>
-          <wp:anchor distT="0" distB="0" distL="114300" distR="114300" simplePos="0" relativeHeight="251664384" behindDoc="0" locked="0" layoutInCell="1" allowOverlap="1" wp14:anchorId="3F27BDA8" wp14:editId="72A3AE4B">
-            <wp:simplePos x="0" y="0"/>
-            <wp:positionH relativeFrom="column">
-              <wp:align>center</wp:align>
-            </wp:positionH>
-            <wp:positionV relativeFrom="paragraph">
-              <wp:align>top</wp:align>
-            </wp:positionV>
-            <wp:extent cx="5753862" cy="2415570"/>
-            <wp:effectExtent l="0" t="0" r="0" b="3780"/>
-            <wp:wrapSquare wrapText="bothSides"/>
-            <wp:docPr id="14" name="Image14"/>
-            <wp:cNvGraphicFramePr/>
+          <wp:inline distT="0" distB="0" distL="0" distR="0" wp14:anchorId="08B5337C" wp14:editId="17F8C637">
+            <wp:extent cx="6645910" cy="1781175"/>
+            <wp:effectExtent l="0" t="0" r="2540" b="9525"/>
+            <wp:docPr id="5" name="Рисунок 5"/>
+            <wp:cNvGraphicFramePr>
+              <a:graphicFrameLocks xmlns:a="http://schemas.openxmlformats.org/drawingml/2006/main" noChangeAspect="1"/>
+            </wp:cNvGraphicFramePr>
             <a:graphic xmlns:a="http://schemas.openxmlformats.org/drawingml/2006/main">
               <a:graphicData uri="http://schemas.openxmlformats.org/drawingml/2006/picture">
                 <pic:pic xmlns:pic="http://schemas.openxmlformats.org/drawingml/2006/picture">
                   <pic:nvPicPr>
-                    <pic:cNvPr id="0" name=""/>
+                    <pic:cNvPr id="1" name=""/>
                     <pic:cNvPicPr/>
                   </pic:nvPicPr>
                   <pic:blipFill>
-                    <a:blip r:embed="rId18">
-                      <a:lum/>
-                      <a:alphaModFix/>
-                    </a:blip>
-                    <a:srcRect/>
+                    <a:blip r:embed="rId18"/>
                     <a:stretch>
                       <a:fillRect/>
                     </a:stretch>
@@ -2134,7 +3815,7 @@
                   <pic:spPr>
                     <a:xfrm>
                       <a:off x="0" y="0"/>
-                      <a:ext cx="5753862" cy="2415570"/>
+                      <a:ext cx="6645910" cy="1781175"/>
                     </a:xfrm>
                     <a:prstGeom prst="rect">
                       <a:avLst/>
@@ -2143,54 +3824,70 @@
                 </pic:pic>
               </a:graphicData>
             </a:graphic>
-          </wp:anchor>
+          </wp:inline>
         </w:drawing>
       </w:r>
     </w:p>
     <w:p>
       <w:pPr>
         <w:pStyle w:val="Standard"/>
-      </w:pPr>
-      <w:r>
-        <w:t>Задержка схемы:</w:t>
-      </w:r>
-    </w:p>
-    <w:p>
-      <w:pPr>
-        <w:pStyle w:val="Standard"/>
-      </w:pPr>
-      <w:r>
-        <w:rPr>
+        <w:rPr>
+          <w:rFonts w:ascii="Times New Roman" w:hAnsi="Times New Roman" w:cs="Times New Roman"/>
+        </w:rPr>
+      </w:pPr>
+    </w:p>
+    <w:p>
+      <w:pPr>
+        <w:pStyle w:val="Standard"/>
+        <w:rPr>
+          <w:rFonts w:ascii="Times New Roman" w:hAnsi="Times New Roman" w:cs="Times New Roman"/>
+          <w:lang w:val="en-US"/>
+        </w:rPr>
+      </w:pPr>
+      <w:r>
+        <w:rPr>
+          <w:rFonts w:ascii="Times New Roman" w:hAnsi="Times New Roman" w:cs="Times New Roman"/>
+        </w:rPr>
+        <w:t>Выход</w:t>
+      </w:r>
+      <w:r>
+        <w:rPr>
+          <w:rFonts w:ascii="Times New Roman" w:hAnsi="Times New Roman" w:cs="Times New Roman"/>
+          <w:lang w:val="en-US"/>
+        </w:rPr>
+        <w:t>:</w:t>
+      </w:r>
+    </w:p>
+    <w:p>
+      <w:pPr>
+        <w:pStyle w:val="Standard"/>
+        <w:rPr>
+          <w:rFonts w:ascii="Times New Roman" w:hAnsi="Times New Roman" w:cs="Times New Roman"/>
+        </w:rPr>
+      </w:pPr>
+      <w:r>
+        <w:rPr>
+          <w:rFonts w:ascii="Times New Roman" w:hAnsi="Times New Roman" w:cs="Times New Roman"/>
           <w:noProof/>
-          <w:lang w:eastAsia="ru-RU" w:bidi="ar-SA"/>
+          <w:lang w:eastAsia="ru-RU"/>
         </w:rPr>
         <w:drawing>
-          <wp:anchor distT="0" distB="0" distL="114300" distR="114300" simplePos="0" relativeHeight="251665408" behindDoc="0" locked="0" layoutInCell="1" allowOverlap="1" wp14:anchorId="0C627267" wp14:editId="37CB9656">
-            <wp:simplePos x="0" y="0"/>
-            <wp:positionH relativeFrom="column">
-              <wp:align>center</wp:align>
-            </wp:positionH>
-            <wp:positionV relativeFrom="paragraph">
-              <wp:align>top</wp:align>
-            </wp:positionV>
-            <wp:extent cx="6119987" cy="2576870"/>
-            <wp:effectExtent l="0" t="0" r="0" b="0"/>
-            <wp:wrapSquare wrapText="bothSides"/>
-            <wp:docPr id="15" name="Image15"/>
-            <wp:cNvGraphicFramePr/>
+          <wp:inline distT="0" distB="0" distL="0" distR="0" wp14:anchorId="1E9863DF" wp14:editId="621F03BE">
+            <wp:extent cx="6645910" cy="1790700"/>
+            <wp:effectExtent l="0" t="0" r="2540" b="0"/>
+            <wp:docPr id="6" name="Рисунок 6"/>
+            <wp:cNvGraphicFramePr>
+              <a:graphicFrameLocks xmlns:a="http://schemas.openxmlformats.org/drawingml/2006/main" noChangeAspect="1"/>
+            </wp:cNvGraphicFramePr>
             <a:graphic xmlns:a="http://schemas.openxmlformats.org/drawingml/2006/main">
               <a:graphicData uri="http://schemas.openxmlformats.org/drawingml/2006/picture">
                 <pic:pic xmlns:pic="http://schemas.openxmlformats.org/drawingml/2006/picture">
                   <pic:nvPicPr>
-                    <pic:cNvPr id="0" name=""/>
+                    <pic:cNvPr id="1" name=""/>
                     <pic:cNvPicPr/>
                   </pic:nvPicPr>
                   <pic:blipFill>
-                    <a:blip r:embed="rId19">
-                      <a:lum/>
-                      <a:alphaModFix/>
-                    </a:blip>
-                    <a:srcRect/>
+                    <a:blip r:embed="rId19"/>
                     <a:stretch>
                       <a:fillRect/>
                     </a:stretch>
@@ -2198,7 +3895,7 @@
                   <pic:spPr>
                     <a:xfrm>
                       <a:off x="0" y="0"/>
-                      <a:ext cx="6119987" cy="2576870"/>
+                      <a:ext cx="6670030" cy="1797199"/>
                     </a:xfrm>
                     <a:prstGeom prst="rect">
                       <a:avLst/>
@@ -2207,113 +3904,209 @@
                 </pic:pic>
               </a:graphicData>
             </a:graphic>
-          </wp:anchor>
+          </wp:inline>
         </w:drawing>
       </w:r>
     </w:p>
     <w:p>
       <w:pPr>
         <w:pStyle w:val="Standard"/>
-      </w:pPr>
-      <w:r>
-        <w:t>Задержка схемы составляет ~43ps.</w:t>
-      </w:r>
-    </w:p>
-    <w:p>
-      <w:pPr>
-        <w:pStyle w:val="Standard"/>
-      </w:pPr>
-    </w:p>
-    <w:p>
-      <w:pPr>
-        <w:pStyle w:val="Standard"/>
-      </w:pPr>
-      <w:r>
+        <w:rPr>
+          <w:rFonts w:ascii="Times New Roman" w:hAnsi="Times New Roman" w:cs="Times New Roman"/>
+        </w:rPr>
+      </w:pPr>
+      <w:r>
+        <w:rPr>
+          <w:rFonts w:ascii="Times New Roman" w:hAnsi="Times New Roman" w:cs="Times New Roman"/>
+        </w:rPr>
+        <w:t>Задержка схемы:</w:t>
+      </w:r>
+    </w:p>
+    <w:p>
+      <w:pPr>
+        <w:pStyle w:val="Standard"/>
+        <w:rPr>
+          <w:rFonts w:ascii="Times New Roman" w:hAnsi="Times New Roman" w:cs="Times New Roman"/>
+        </w:rPr>
+      </w:pPr>
+    </w:p>
+    <w:p>
+      <w:pPr>
+        <w:pStyle w:val="Standard"/>
+        <w:rPr>
+          <w:rFonts w:ascii="Times New Roman" w:hAnsi="Times New Roman" w:cs="Times New Roman"/>
+        </w:rPr>
+      </w:pPr>
+      <w:r>
+        <w:rPr>
+          <w:rFonts w:ascii="Times New Roman" w:hAnsi="Times New Roman" w:cs="Times New Roman"/>
+          <w:noProof/>
+          <w:lang w:eastAsia="ru-RU"/>
+        </w:rPr>
+        <w:drawing>
+          <wp:inline distT="0" distB="0" distL="0" distR="0" wp14:anchorId="1E097955" wp14:editId="3DC9B948">
+            <wp:extent cx="6645910" cy="2247900"/>
+            <wp:effectExtent l="0" t="0" r="2540" b="0"/>
+            <wp:docPr id="11" name="Рисунок 11"/>
+            <wp:cNvGraphicFramePr>
+              <a:graphicFrameLocks xmlns:a="http://schemas.openxmlformats.org/drawingml/2006/main" noChangeAspect="1"/>
+            </wp:cNvGraphicFramePr>
+            <a:graphic xmlns:a="http://schemas.openxmlformats.org/drawingml/2006/main">
+              <a:graphicData uri="http://schemas.openxmlformats.org/drawingml/2006/picture">
+                <pic:pic xmlns:pic="http://schemas.openxmlformats.org/drawingml/2006/picture">
+                  <pic:nvPicPr>
+                    <pic:cNvPr id="1" name=""/>
+                    <pic:cNvPicPr/>
+                  </pic:nvPicPr>
+                  <pic:blipFill>
+                    <a:blip r:embed="rId20"/>
+                    <a:stretch>
+                      <a:fillRect/>
+                    </a:stretch>
+                  </pic:blipFill>
+                  <pic:spPr>
+                    <a:xfrm>
+                      <a:off x="0" y="0"/>
+                      <a:ext cx="6645910" cy="2247900"/>
+                    </a:xfrm>
+                    <a:prstGeom prst="rect">
+                      <a:avLst/>
+                    </a:prstGeom>
+                  </pic:spPr>
+                </pic:pic>
+              </a:graphicData>
+            </a:graphic>
+          </wp:inline>
+        </w:drawing>
+      </w:r>
+    </w:p>
+    <w:p>
+      <w:pPr>
+        <w:pStyle w:val="Standard"/>
+        <w:rPr>
+          <w:rFonts w:ascii="Times New Roman" w:hAnsi="Times New Roman" w:cs="Times New Roman"/>
+        </w:rPr>
+      </w:pPr>
+      <w:r>
+        <w:rPr>
+          <w:rFonts w:ascii="Times New Roman" w:hAnsi="Times New Roman" w:cs="Times New Roman"/>
+        </w:rPr>
+        <w:lastRenderedPageBreak/>
+        <w:t>Задержка схемы составляет ~</w:t>
+      </w:r>
+      <w:r>
+        <w:rPr>
+          <w:rFonts w:ascii="Times New Roman" w:hAnsi="Times New Roman" w:cs="Times New Roman"/>
+        </w:rPr>
+        <w:t>80</w:t>
+      </w:r>
+      <w:r>
+        <w:rPr>
+          <w:rFonts w:ascii="Times New Roman" w:hAnsi="Times New Roman" w:cs="Times New Roman"/>
+        </w:rPr>
+        <w:t>ps.</w:t>
+      </w:r>
+    </w:p>
+    <w:p>
+      <w:pPr>
+        <w:pStyle w:val="Standard"/>
+        <w:rPr>
+          <w:rFonts w:ascii="Times New Roman" w:hAnsi="Times New Roman" w:cs="Times New Roman"/>
+        </w:rPr>
+      </w:pPr>
+    </w:p>
+    <w:p>
+      <w:pPr>
+        <w:pStyle w:val="Standard"/>
+        <w:rPr>
+          <w:rFonts w:ascii="Times New Roman" w:hAnsi="Times New Roman" w:cs="Times New Roman"/>
+        </w:rPr>
+      </w:pPr>
+      <w:r>
+        <w:rPr>
+          <w:rFonts w:ascii="Times New Roman" w:hAnsi="Times New Roman" w:cs="Times New Roman"/>
+        </w:rPr>
         <w:t xml:space="preserve">Из вышеприведённых данных следует, что задержка схемы, состоящей из элементов NOR, меньше задержки схемы из элементов AND </w:t>
-      </w:r>
-      <w:proofErr w:type="gramStart"/>
-      <w:r>
-        <w:t>( NAND</w:t>
-      </w:r>
-      <w:proofErr w:type="gramEnd"/>
-      <w:r>
-        <w:t xml:space="preserve"> + NOT ).</w:t>
-      </w:r>
-    </w:p>
-    <w:p>
-      <w:pPr>
-        <w:pStyle w:val="Standard"/>
-      </w:pPr>
-    </w:p>
-    <w:p>
-      <w:pPr>
-        <w:pStyle w:val="Standard"/>
-      </w:pPr>
-    </w:p>
-    <w:p>
-      <w:pPr>
-        <w:pStyle w:val="Standard"/>
-      </w:pPr>
-      <w:r>
-        <w:t>Путём исследования схемы на разных показателях частоты была выявлена максимальная част</w:t>
-      </w:r>
-      <w:r>
-        <w:t>ота работы составляет примерно 1.9</w:t>
-      </w:r>
-      <w:r>
-        <w:t>ГГц.</w:t>
-      </w:r>
-    </w:p>
-    <w:p>
-      <w:pPr>
-        <w:pStyle w:val="2"/>
-        <w:rPr>
-          <w:rFonts w:ascii="Times New Roman" w:hAnsi="Times New Roman" w:cs="Times New Roman"/>
-        </w:rPr>
-      </w:pPr>
-    </w:p>
-    <w:p>
-      <w:pPr>
-        <w:pStyle w:val="2"/>
-        <w:rPr>
-          <w:rFonts w:ascii="Times New Roman" w:hAnsi="Times New Roman" w:cs="Times New Roman"/>
-        </w:rPr>
-      </w:pPr>
-      <w:r>
-        <w:rPr>
-          <w:rFonts w:ascii="Times New Roman" w:hAnsi="Times New Roman" w:cs="Times New Roman"/>
-        </w:rPr>
-        <w:t>Вывод</w:t>
-      </w:r>
-      <w:r>
-        <w:rPr>
-          <w:rFonts w:ascii="Times New Roman" w:hAnsi="Times New Roman" w:cs="Times New Roman"/>
-        </w:rPr>
-        <w:t>:</w:t>
-      </w:r>
-    </w:p>
-    <w:p>
-      <w:pPr>
-        <w:pStyle w:val="Standard"/>
-        <w:jc w:val="both"/>
-      </w:pPr>
-    </w:p>
-    <w:p>
-      <w:pPr>
-        <w:pStyle w:val="Standard"/>
-        <w:jc w:val="both"/>
-      </w:pPr>
-      <w:r>
-        <w:tab/>
-        <w:t>Данная лабораторная ра</w:t>
       </w:r>
       <w:bookmarkStart w:id="0" w:name="_GoBack"/>
       <w:bookmarkEnd w:id="0"/>
-      <w:r>
-        <w:t xml:space="preserve">бота </w:t>
-      </w:r>
-      <w:r>
-        <w:t xml:space="preserve">помогла получить знания о принципах построения цифровых интегральных схем (КМОП) и познакомиться с основными параметрами цифровых вентилей. </w:t>
+      <w:proofErr w:type="gramStart"/>
+      <w:r>
+        <w:rPr>
+          <w:rFonts w:ascii="Times New Roman" w:hAnsi="Times New Roman" w:cs="Times New Roman"/>
+        </w:rPr>
+        <w:t>( NAND</w:t>
+      </w:r>
+      <w:proofErr w:type="gramEnd"/>
+      <w:r>
+        <w:rPr>
+          <w:rFonts w:ascii="Times New Roman" w:hAnsi="Times New Roman" w:cs="Times New Roman"/>
+        </w:rPr>
+        <w:t xml:space="preserve"> + NOT ).</w:t>
+      </w:r>
+    </w:p>
+    <w:p>
+      <w:pPr>
+        <w:pStyle w:val="Standard"/>
+        <w:rPr>
+          <w:rFonts w:ascii="Times New Roman" w:hAnsi="Times New Roman" w:cs="Times New Roman"/>
+        </w:rPr>
+      </w:pPr>
+    </w:p>
+    <w:p>
+      <w:pPr>
+        <w:pStyle w:val="Standard"/>
+        <w:rPr>
+          <w:rFonts w:ascii="Times New Roman" w:hAnsi="Times New Roman" w:cs="Times New Roman"/>
+        </w:rPr>
+      </w:pPr>
+    </w:p>
+    <w:p>
+      <w:pPr>
+        <w:pStyle w:val="Standard"/>
+        <w:rPr>
+          <w:rFonts w:ascii="Times New Roman" w:hAnsi="Times New Roman" w:cs="Times New Roman"/>
+        </w:rPr>
+      </w:pPr>
+      <w:r>
+        <w:rPr>
+          <w:rFonts w:ascii="Times New Roman" w:hAnsi="Times New Roman" w:cs="Times New Roman"/>
+        </w:rPr>
+        <w:t>Путём исследования схемы на разных показателях частоты была выявлена максимальная част</w:t>
+      </w:r>
+      <w:r>
+        <w:rPr>
+          <w:rFonts w:ascii="Times New Roman" w:hAnsi="Times New Roman" w:cs="Times New Roman"/>
+        </w:rPr>
+        <w:t>ота работы составляет примерно 1.9</w:t>
+      </w:r>
+      <w:r>
+        <w:rPr>
+          <w:rFonts w:ascii="Times New Roman" w:hAnsi="Times New Roman" w:cs="Times New Roman"/>
+        </w:rPr>
+        <w:t>ГГц.</w:t>
+      </w:r>
+    </w:p>
+    <w:p>
+      <w:pPr>
+        <w:pStyle w:val="2"/>
+        <w:rPr>
+          <w:rFonts w:ascii="Times New Roman" w:hAnsi="Times New Roman" w:cs="Times New Roman"/>
+        </w:rPr>
+      </w:pPr>
+    </w:p>
+    <w:p>
+      <w:pPr>
+        <w:pStyle w:val="2"/>
+        <w:rPr>
+          <w:rFonts w:ascii="Times New Roman" w:hAnsi="Times New Roman" w:cs="Times New Roman"/>
+        </w:rPr>
+      </w:pPr>
+      <w:r>
+        <w:rPr>
+          <w:rFonts w:ascii="Times New Roman" w:hAnsi="Times New Roman" w:cs="Times New Roman"/>
+        </w:rPr>
+        <w:t>Вывод:</w:t>
       </w:r>
     </w:p>
     <w:p>
@@ -2321,46 +4114,104 @@
         <w:pStyle w:val="Standard"/>
         <w:jc w:val="both"/>
         <w:rPr>
-          <w:lang w:val="en-US"/>
-        </w:rPr>
-      </w:pPr>
-      <w:r>
-        <w:t xml:space="preserve"> </w:t>
-      </w:r>
-      <w:r>
+          <w:rFonts w:ascii="Times New Roman" w:hAnsi="Times New Roman" w:cs="Times New Roman"/>
+        </w:rPr>
+      </w:pPr>
+    </w:p>
+    <w:p>
+      <w:pPr>
+        <w:pStyle w:val="Standard"/>
+        <w:jc w:val="both"/>
+        <w:rPr>
+          <w:rFonts w:ascii="Times New Roman" w:hAnsi="Times New Roman" w:cs="Times New Roman"/>
+        </w:rPr>
+      </w:pPr>
+      <w:r>
+        <w:rPr>
+          <w:rFonts w:ascii="Times New Roman" w:hAnsi="Times New Roman" w:cs="Times New Roman"/>
+        </w:rPr>
         <w:tab/>
       </w:r>
       <w:r>
-        <w:t xml:space="preserve">При выполнении работы было осознано то, почему в построении схем обычно </w:t>
-      </w:r>
-      <w:proofErr w:type="spellStart"/>
-      <w:r>
-        <w:t>исполользуются</w:t>
-      </w:r>
-      <w:proofErr w:type="spellEnd"/>
-      <w:r>
-        <w:t xml:space="preserve"> базисы </w:t>
-      </w:r>
-      <w:proofErr w:type="gramStart"/>
-      <w:r>
-        <w:t>И-НЕ</w:t>
-      </w:r>
-      <w:proofErr w:type="gramEnd"/>
-      <w:r>
-        <w:t>, ИЛИ-НЕ</w:t>
-      </w:r>
-    </w:p>
-    <w:p>
-      <w:pPr>
-        <w:tabs>
-          <w:tab w:val="left" w:pos="2430"/>
-        </w:tabs>
-      </w:pPr>
+        <w:rPr>
+          <w:rFonts w:ascii="Times New Roman" w:hAnsi="Times New Roman" w:cs="Times New Roman"/>
+        </w:rPr>
+        <w:t>Задержка распространения сигнала, которая характеризует быстродействие схемы и представляет собой время задержки выходного сигнала относительного сигнала на входе, присутствует в интегральных схемах всегда. Основными факторами, определяющими задержку распространения сигнала через схему, являются емкости переходов транзисторов и диодов, паразитные емкости между компонентами интегральной схемы и подложкой, а также инерционность процесса переключения диодов и транзисторов, обусловленная процессами накопления и рассасывания заряда в их структурах.</w:t>
+      </w:r>
+    </w:p>
+    <w:p>
+      <w:pPr>
+        <w:pStyle w:val="Standard"/>
+        <w:jc w:val="both"/>
+        <w:rPr>
+          <w:rFonts w:ascii="Times New Roman" w:hAnsi="Times New Roman" w:cs="Times New Roman"/>
+        </w:rPr>
+      </w:pPr>
+      <w:r>
+        <w:rPr>
+          <w:rFonts w:ascii="Times New Roman" w:hAnsi="Times New Roman" w:cs="Times New Roman"/>
+        </w:rPr>
+        <w:t>При прохождении сигнала последовательно через несколько логических элементов, времена задержки складываются. Чем больше каскадов сигнал проходит, тем соответственно задержка выше.</w:t>
+      </w:r>
+    </w:p>
+    <w:p>
+      <w:pPr>
+        <w:pStyle w:val="Standard"/>
+        <w:jc w:val="both"/>
+        <w:rPr>
+          <w:rFonts w:ascii="Times New Roman" w:hAnsi="Times New Roman" w:cs="Times New Roman"/>
+        </w:rPr>
+      </w:pPr>
+    </w:p>
+    <w:p>
+      <w:pPr>
+        <w:pStyle w:val="Standard"/>
+        <w:jc w:val="both"/>
+        <w:rPr>
+          <w:rFonts w:ascii="Times New Roman" w:hAnsi="Times New Roman" w:cs="Times New Roman"/>
+        </w:rPr>
+      </w:pPr>
+      <w:r>
+        <w:rPr>
+          <w:rFonts w:ascii="Times New Roman" w:hAnsi="Times New Roman" w:cs="Times New Roman"/>
+        </w:rPr>
+        <w:t>При исследовании влияния размера вентиля на его параметры было определено, что задержка распространения сигнала через вентиль размера 1X, управляющего вентилем 4X, больше, чем задержка при прохождении вентилей одинаковых размеров. Это обуславливается мощностью выходного сигнала вентиля, т.к. емкость (и соответственно величина заряда, необходимого для переключения состояния схемы) вентиля размера 4X будет больше, чем у вентиля 1X.</w:t>
+      </w:r>
+    </w:p>
+    <w:p>
+      <w:pPr>
+        <w:pStyle w:val="Standard"/>
+        <w:jc w:val="both"/>
+        <w:rPr>
+          <w:rFonts w:ascii="Times New Roman" w:hAnsi="Times New Roman" w:cs="Times New Roman"/>
+        </w:rPr>
+      </w:pPr>
+      <w:r>
+        <w:rPr>
+          <w:rFonts w:ascii="Times New Roman" w:hAnsi="Times New Roman" w:cs="Times New Roman"/>
+        </w:rPr>
+        <w:t>Величина коэффициента разветвления оказывает прямую зависимость на задержку распространения сигнала, что также обуславливается необходимым количеством заряда, необходимого для переключения состояния схемы.</w:t>
+      </w:r>
+    </w:p>
+    <w:p>
+      <w:pPr>
+        <w:pStyle w:val="Standard"/>
+        <w:jc w:val="both"/>
+        <w:rPr>
+          <w:rFonts w:ascii="Times New Roman" w:hAnsi="Times New Roman" w:cs="Times New Roman"/>
+        </w:rPr>
+      </w:pPr>
+      <w:r>
+        <w:rPr>
+          <w:rFonts w:ascii="Times New Roman" w:hAnsi="Times New Roman" w:cs="Times New Roman"/>
+        </w:rPr>
+        <w:t>Также в процессе выполнения работы была построена схема логического вентиля AND. В процессе ее исследования был также подтвержден тот факт, что большее количество пройденных сигналом каскадов увеличивает задержку распространения сигнала. И несмотря на то, что это время не велико для одного элемента, для схемы, в которой может быть огромное количество различных элементов, задержка распространения уже может быть существенной.</w:t>
+      </w:r>
     </w:p>
     <w:sectPr>
       <w:type w:val="continuous"/>
       <w:pgSz w:w="11906" w:h="16838"/>
-      <w:pgMar w:top="1134" w:right="850" w:bottom="1134" w:left="1701" w:header="708" w:footer="708" w:gutter="0"/>
+      <w:pgMar w:top="720" w:right="720" w:bottom="720" w:left="720" w:header="708" w:footer="708" w:gutter="0"/>
       <w:cols w:space="708"/>
       <w:docGrid w:linePitch="360"/>
     </w:sectPr>
@@ -3215,6 +5066,25 @@
       <w:spacing w:after="0" w:line="240" w:lineRule="auto"/>
     </w:pPr>
   </w:style>
+  <w:style w:type="paragraph" w:customStyle="1" w:styleId="TableContents">
+    <w:name w:val="Table Contents"/>
+    <w:basedOn w:val="a"/>
+    <w:rsid w:val="00C35BC2"/>
+    <w:pPr>
+      <w:widowControl w:val="0"/>
+      <w:suppressLineNumbers/>
+      <w:suppressAutoHyphens/>
+      <w:autoSpaceDN w:val="0"/>
+      <w:spacing w:after="0" w:line="240" w:lineRule="auto"/>
+    </w:pPr>
+    <w:rPr>
+      <w:rFonts w:ascii="Liberation Serif" w:eastAsia="Droid Sans Fallback" w:hAnsi="Liberation Serif" w:cs="DejaVu Sans"/>
+      <w:kern w:val="3"/>
+      <w:sz w:val="24"/>
+      <w:szCs w:val="24"/>
+      <w:lang w:eastAsia="zh-CN" w:bidi="hi-IN"/>
+    </w:rPr>
+  </w:style>
 </w:styles>
 </file>
 

</xml_diff>